<commit_message>
- tutorial documents checkpoint for merging to get more testing
</commit_message>
<xml_diff>
--- a/pwiz_tools/Skyline/Documentation/Tutorials/Skyline PRM Orbitrap.docx
+++ b/pwiz_tools/Skyline/Documentation/Tutorials/Skyline PRM Orbitrap.docx
@@ -33,7 +33,15 @@
         <w:t>:</w:t>
       </w:r>
       <w:r>
-        <w:t xml:space="preserve"> i) G1 phase, ii) S phase, and iii) G2 plus Mitosis phases. Each condition has three biological replicates.</w:t>
+        <w:t xml:space="preserve"> </w:t>
+      </w:r>
+      <w:proofErr w:type="spellStart"/>
+      <w:r>
+        <w:t>i</w:t>
+      </w:r>
+      <w:proofErr w:type="spellEnd"/>
+      <w:r>
+        <w:t>) G1 phase, ii) S phase, and iii) G2 plus Mitosis phases. Each condition has three biological replicates.</w:t>
       </w:r>
       <w:r>
         <w:t xml:space="preserve"> The entire dataset consists of 9 runs on a Thermo Fusion mass spectrometer employing the Orbitrap mass analyzer.</w:t>
@@ -87,19 +95,7 @@
           <w:rPr>
             <w:rStyle w:val="Hyperlink"/>
           </w:rPr>
-          <w:t>https://skyline.ms/tutorials/PRM-</w:t>
-        </w:r>
-        <w:r>
-          <w:rPr>
-            <w:rStyle w:val="Hyperlink"/>
-          </w:rPr>
-          <w:t>O</w:t>
-        </w:r>
-        <w:r>
-          <w:rPr>
-            <w:rStyle w:val="Hyperlink"/>
-          </w:rPr>
-          <w:t>rbi.zip</w:t>
+          <w:t>https://skyline.ms/tutorials/PRM-Orbi.zip</w:t>
         </w:r>
       </w:hyperlink>
     </w:p>
@@ -252,6 +248,9 @@
         <w:spacing w:after="120"/>
       </w:pPr>
       <w:r>
+        <w:rPr>
+          <w:noProof/>
+        </w:rPr>
         <w:drawing>
           <wp:inline distT="0" distB="0" distL="0" distR="0" wp14:anchorId="5831FD4B" wp14:editId="10CEFC7E">
             <wp:extent cx="1333686" cy="1619476"/>
@@ -304,18 +303,13 @@
       </w:r>
       <w:r>
         <w:br/>
-      </w:r>
-      <w:r>
         <w:t xml:space="preserve">Click the user interface button in the upper </w:t>
       </w:r>
       <w:r>
         <w:t>right-hand</w:t>
       </w:r>
       <w:r>
-        <w:t xml:space="preserve"> corner </w:t>
-      </w:r>
-      <w:r>
-        <w:t xml:space="preserve">of the </w:t>
+        <w:t xml:space="preserve"> corner of the </w:t>
       </w:r>
       <w:r>
         <w:rPr>
@@ -671,31 +665,13 @@
         <w:t>:</w:t>
       </w:r>
       <w:r>
-        <w:t xml:space="preserve"> Select the proteolytic specificity of the enzyme that was used with your samples. The </w:t>
-      </w:r>
-      <w:r>
-        <w:t>most</w:t>
-      </w:r>
-      <w:r>
-        <w:t xml:space="preserve"> frequent enzyme used in proteomics is trypsin, which cleaves after the C-terminal of lysine and arginine except if they are followed by proline.</w:t>
+        <w:t xml:space="preserve"> Select the proteolytic specificity of the enzyme that was used with your samples. The most frequent enzyme used in proteomics is trypsin, which cleaves after the C-terminal of lysine and arginine except if they are followed by proline.</w:t>
       </w:r>
       <w:r>
         <w:t xml:space="preserve"> </w:t>
       </w:r>
       <w:r>
-        <w:t xml:space="preserve">In </w:t>
-      </w:r>
-      <w:r>
-        <w:t>this</w:t>
-      </w:r>
-      <w:r>
-        <w:t xml:space="preserve"> </w:t>
-      </w:r>
-      <w:r>
-        <w:t>tutorial</w:t>
-      </w:r>
-      <w:r>
-        <w:t xml:space="preserve"> </w:t>
+        <w:t xml:space="preserve">In this tutorial </w:t>
       </w:r>
       <w:r>
         <w:t>you may leave</w:t>
@@ -716,21 +692,7 @@
           <w:b/>
           <w:bCs/>
         </w:rPr>
-        <w:t xml:space="preserve">Max </w:t>
-      </w:r>
-      <w:r>
-        <w:rPr>
-          <w:b/>
-          <w:bCs/>
-        </w:rPr>
-        <w:t>m</w:t>
-      </w:r>
-      <w:r>
-        <w:rPr>
-          <w:b/>
-          <w:bCs/>
-        </w:rPr>
-        <w:t>issed cleavages</w:t>
+        <w:t>Max missed cleavages</w:t>
       </w:r>
       <w:r>
         <w:t xml:space="preserve">: </w:t>
@@ -742,28 +704,7 @@
         <w:t xml:space="preserve"> number of missed cleavages that you would like to consider in your analysis.</w:t>
       </w:r>
       <w:r>
-        <w:t xml:space="preserve"> F</w:t>
-      </w:r>
-      <w:r>
-        <w:t>ully tryptic peptides</w:t>
-      </w:r>
-      <w:r>
-        <w:t xml:space="preserve"> are preferable,</w:t>
-      </w:r>
-      <w:r>
-        <w:t xml:space="preserve"> but sometimes peptides with missed cleavages are also </w:t>
-      </w:r>
-      <w:r>
-        <w:t>usable</w:t>
-      </w:r>
-      <w:r>
-        <w:t xml:space="preserve"> for quanti</w:t>
-      </w:r>
-      <w:r>
-        <w:t>fic</w:t>
-      </w:r>
-      <w:r>
-        <w:t>ation.</w:t>
+        <w:t xml:space="preserve"> Fully tryptic peptides are preferable, but sometimes peptides with missed cleavages are also usable for quantification.</w:t>
       </w:r>
     </w:p>
     <w:p>
@@ -820,7 +761,17 @@
         <w:t>FASTA</w:t>
       </w:r>
       <w:r>
-        <w:t xml:space="preserve"> file using the digestion settings defined above. Alternatively, you can directly add an already in-silico digested proteome file (file.protdb). The background proteome is useful to determine if a particular peptide is unique to your protein or if it is shared with other proteins present in your database.</w:t>
+        <w:t xml:space="preserve"> file using the digestion settings defined above. Alternatively, you can directly add an already in-silico digested proteome file (</w:t>
+      </w:r>
+      <w:proofErr w:type="spellStart"/>
+      <w:proofErr w:type="gramStart"/>
+      <w:r>
+        <w:t>file.protdb</w:t>
+      </w:r>
+      <w:proofErr w:type="spellEnd"/>
+      <w:proofErr w:type="gramEnd"/>
+      <w:r>
+        <w:t>). The background proteome is useful to determine if a particular peptide is unique to your protein or if it is shared with other proteins present in your database.</w:t>
       </w:r>
       <w:r>
         <w:t xml:space="preserve"> </w:t>
@@ -901,13 +852,7 @@
         </w:numPr>
       </w:pPr>
       <w:r>
-        <w:t xml:space="preserve">Navigate to the </w:t>
-      </w:r>
-      <w:r>
-        <w:t>“PRM-Orbi” folder you created for this tutorial</w:t>
-      </w:r>
-      <w:r>
-        <w:t>.</w:t>
+        <w:t>Navigate to the “PRM-Orbi” folder you created for this tutorial.</w:t>
       </w:r>
     </w:p>
     <w:p>
@@ -982,19 +927,20 @@
         </w:numPr>
       </w:pPr>
       <w:r>
-        <w:t xml:space="preserve">Double-click the </w:t>
-      </w:r>
-      <w:r>
-        <w:t>“</w:t>
-      </w:r>
-      <w:r>
-        <w:t>uniprot-mouse.fasta</w:t>
-      </w:r>
-      <w:r>
-        <w:t>”</w:t>
-      </w:r>
-      <w:r>
-        <w:t xml:space="preserve"> file.</w:t>
+        <w:t>Double-click the “</w:t>
+      </w:r>
+      <w:proofErr w:type="spellStart"/>
+      <w:r>
+        <w:t>uniprot-</w:t>
+      </w:r>
+      <w:proofErr w:type="gramStart"/>
+      <w:r>
+        <w:t>mouse.fasta</w:t>
+      </w:r>
+      <w:proofErr w:type="spellEnd"/>
+      <w:proofErr w:type="gramEnd"/>
+      <w:r>
+        <w:t>” file.</w:t>
       </w:r>
     </w:p>
     <w:p>
@@ -1002,16 +948,7 @@
         <w:keepNext/>
       </w:pPr>
       <w:r>
-        <w:t xml:space="preserve">When the file is generated a warning message will appear to warn you about 6 repeated sequences in the </w:t>
-      </w:r>
-      <w:r>
-        <w:t>FASTA</w:t>
-      </w:r>
-      <w:r>
-        <w:t xml:space="preserve"> file</w:t>
-      </w:r>
-      <w:r>
-        <w:t>:</w:t>
+        <w:t>When the file is generated a warning message will appear to warn you about 6 repeated sequences in the FASTA file:</w:t>
       </w:r>
     </w:p>
     <w:p>
@@ -1125,10 +1062,22 @@
           <w:bCs/>
         </w:rPr>
         <w:lastRenderedPageBreak/>
-        <w:t>Enforce peptide uniqueness by</w:t>
-      </w:r>
-      <w:r>
-        <w:t>: offers the options –</w:t>
+        <w:t xml:space="preserve">Enforce peptide uniqueness </w:t>
+      </w:r>
+      <w:proofErr w:type="gramStart"/>
+      <w:r>
+        <w:rPr>
+          <w:b/>
+          <w:bCs/>
+        </w:rPr>
+        <w:t>by</w:t>
+      </w:r>
+      <w:r>
+        <w:t>:</w:t>
+      </w:r>
+      <w:proofErr w:type="gramEnd"/>
+      <w:r>
+        <w:t xml:space="preserve"> offers the options –</w:t>
       </w:r>
     </w:p>
     <w:p>
@@ -1155,13 +1104,7 @@
         </w:numPr>
       </w:pPr>
       <w:r>
-        <w:t>“Protein” - do not use peptide</w:t>
-      </w:r>
-      <w:r>
-        <w:t>s</w:t>
-      </w:r>
-      <w:r>
-        <w:t xml:space="preserve"> which appear in</w:t>
+        <w:t>“Protein” - do not use peptides which appear in</w:t>
       </w:r>
       <w:r>
         <w:t xml:space="preserve"> multiple</w:t>
@@ -1188,13 +1131,7 @@
         <w:t xml:space="preserve">“Gene” - </w:t>
       </w:r>
       <w:r>
-        <w:t xml:space="preserve">do not use peptides which appear in multiple </w:t>
-      </w:r>
-      <w:r>
-        <w:t>genes</w:t>
-      </w:r>
-      <w:r>
-        <w:t xml:space="preserve"> in the background proteome.</w:t>
+        <w:t>do not use peptides which appear in multiple genes in the background proteome.</w:t>
       </w:r>
     </w:p>
     <w:p>
@@ -1331,13 +1268,7 @@
         <w:pStyle w:val="Heading2"/>
       </w:pPr>
       <w:r>
-        <w:t xml:space="preserve">Peptide Settings – </w:t>
-      </w:r>
-      <w:r>
-        <w:t>Prediction</w:t>
-      </w:r>
-      <w:r>
-        <w:t xml:space="preserve"> tab</w:t>
+        <w:t>Peptide Settings – Prediction tab</w:t>
       </w:r>
     </w:p>
     <w:p>
@@ -1349,13 +1280,7 @@
         <w:t>Retention time predictor</w:t>
       </w:r>
       <w:r>
-        <w:t>: A retention time predictor can be used to create scheduled methods and to support data analysis.</w:t>
-      </w:r>
-      <w:r>
-        <w:t xml:space="preserve"> This tutorial does not require retention time prediction. So, leave is as </w:t>
-      </w:r>
-      <w:r>
-        <w:t>“None”.</w:t>
+        <w:t>: A retention time predictor can be used to create scheduled methods and to support data analysis. This tutorial does not require retention time prediction. So, leave is as “None”.</w:t>
       </w:r>
     </w:p>
     <w:p>
@@ -1368,25 +1293,15 @@
         <w:t>Use measured retention times when present</w:t>
       </w:r>
       <w:r>
-        <w:t xml:space="preserve">: </w:t>
-      </w:r>
-      <w:r>
-        <w:t>Checking</w:t>
-      </w:r>
-      <w:r>
-        <w:t xml:space="preserve"> this option </w:t>
-      </w:r>
-      <w:r>
-        <w:t>allows Skyline to use</w:t>
-      </w:r>
-      <w:r>
-        <w:t xml:space="preserve"> use measured retention times (instead of predicted) for </w:t>
-      </w:r>
-      <w:r>
-        <w:t>retention time scheduling</w:t>
-      </w:r>
-      <w:r>
-        <w:t>.</w:t>
+        <w:t xml:space="preserve">: Checking this option allows Skyline to use </w:t>
+      </w:r>
+      <w:proofErr w:type="spellStart"/>
+      <w:r>
+        <w:t>use</w:t>
+      </w:r>
+      <w:proofErr w:type="spellEnd"/>
+      <w:r>
+        <w:t xml:space="preserve"> measured retention times (instead of predicted) for retention time scheduling.</w:t>
       </w:r>
     </w:p>
     <w:p>
@@ -1426,13 +1341,7 @@
         <w:t>Specify</w:t>
       </w:r>
       <w:r>
-        <w:t xml:space="preserve"> the </w:t>
-      </w:r>
-      <w:r>
-        <w:t>range of time</w:t>
-      </w:r>
-      <w:r>
-        <w:t xml:space="preserve"> you would like to use for your scheduled measurements.</w:t>
+        <w:t xml:space="preserve"> the range of time you would like to use for your scheduled measurements.</w:t>
       </w:r>
     </w:p>
     <w:p>
@@ -1457,10 +1366,7 @@
         <w:t xml:space="preserve"> field, </w:t>
       </w:r>
       <w:r>
-        <w:t>enter “5”</w:t>
-      </w:r>
-      <w:r>
-        <w:t xml:space="preserve"> </w:t>
+        <w:t xml:space="preserve">enter “5” </w:t>
       </w:r>
       <w:r>
         <w:rPr>
@@ -1567,13 +1473,7 @@
         <w:pStyle w:val="Heading2"/>
       </w:pPr>
       <w:r>
-        <w:t xml:space="preserve">Peptide Settings – </w:t>
-      </w:r>
-      <w:r>
-        <w:t>Filter</w:t>
-      </w:r>
-      <w:r>
-        <w:t xml:space="preserve"> tab</w:t>
+        <w:t>Peptide Settings – Filter tab</w:t>
       </w:r>
     </w:p>
     <w:p>
@@ -1597,13 +1497,7 @@
         <w:t>Min length/Max length</w:t>
       </w:r>
       <w:r>
-        <w:t xml:space="preserve">: </w:t>
-      </w:r>
-      <w:r>
-        <w:t>You can use these fields to restrict the number of amino acid residues you are willing to allow in your target peptides</w:t>
-      </w:r>
-      <w:r>
-        <w:t>.</w:t>
+        <w:t>: You can use these fields to restrict the number of amino acid residues you are willing to allow in your target peptides.</w:t>
       </w:r>
     </w:p>
     <w:p>
@@ -1615,10 +1509,7 @@
         </w:numPr>
       </w:pPr>
       <w:r>
-        <w:t>In the</w:t>
-      </w:r>
-      <w:r>
-        <w:t xml:space="preserve"> </w:t>
+        <w:t xml:space="preserve">In the </w:t>
       </w:r>
       <w:r>
         <w:rPr>
@@ -1631,13 +1522,7 @@
         <w:t xml:space="preserve"> field </w:t>
       </w:r>
       <w:r>
-        <w:t>enter “</w:t>
-      </w:r>
-      <w:r>
-        <w:t>7 “</w:t>
-      </w:r>
-      <w:r>
-        <w:t xml:space="preserve">, and in the </w:t>
+        <w:t xml:space="preserve">enter “7 “, and in the </w:t>
       </w:r>
       <w:r>
         <w:rPr>
@@ -1647,22 +1532,10 @@
         <w:t>Max length</w:t>
       </w:r>
       <w:r>
-        <w:t xml:space="preserve"> field enter</w:t>
-      </w:r>
-      <w:r>
-        <w:t xml:space="preserve"> </w:t>
-      </w:r>
-      <w:r>
-        <w:t>“</w:t>
-      </w:r>
-      <w:r>
-        <w:t>26</w:t>
-      </w:r>
-      <w:r>
-        <w:t>”</w:t>
-      </w:r>
-      <w:r>
-        <w:t>.</w:t>
+        <w:t xml:space="preserve"> field enter </w:t>
+      </w:r>
+      <w:r>
+        <w:t>“26”.</w:t>
       </w:r>
     </w:p>
     <w:p>
@@ -1674,16 +1547,7 @@
         <w:t>Exclude N-terminal amino acids</w:t>
       </w:r>
       <w:r>
-        <w:t>: The N-terminus of a protein might be post-translationally processed (modified and/or cleaved)</w:t>
-      </w:r>
-      <w:r>
-        <w:t>. Therefore, it may</w:t>
-      </w:r>
-      <w:r>
-        <w:t xml:space="preserve"> not be suited for protein quantification.</w:t>
-      </w:r>
-      <w:r>
-        <w:t xml:space="preserve"> You can use this field to exclude</w:t>
+        <w:t>: The N-terminus of a protein might be post-translationally processed (modified and/or cleaved). Therefore, it may not be suited for protein quantification. You can use this field to exclude</w:t>
       </w:r>
       <w:r>
         <w:t xml:space="preserve"> these peptides from analysis. In this tutorial, you will simply trust the peptide spectrum matching results from a DDA experiment</w:t>
@@ -1729,7 +1593,23 @@
         <w:t>Exclude potential ragged ends</w:t>
       </w:r>
       <w:r>
-        <w:t>: Ragged ends are peptides with KK, RR, RK or KR sequences at one or both ends. Such peptides might not be fully cleaved and hence may not be suited for quantification. However, if no alternative peptides are available one might rather quantify with a ragged end peptide then not at all.</w:t>
+        <w:t xml:space="preserve">: </w:t>
+      </w:r>
+      <w:proofErr w:type="gramStart"/>
+      <w:r>
+        <w:t>Ragged</w:t>
+      </w:r>
+      <w:proofErr w:type="gramEnd"/>
+      <w:r>
+        <w:t xml:space="preserve"> ends are peptides with KK, RR, RK or KR sequences at one or both ends. Such peptides might not be fully cleaved and hence may not be suited for quantification. However, if no alternative peptides are available one might rather quantify with a ragged end </w:t>
+      </w:r>
+      <w:proofErr w:type="gramStart"/>
+      <w:r>
+        <w:t>peptide</w:t>
+      </w:r>
+      <w:proofErr w:type="gramEnd"/>
+      <w:r>
+        <w:t xml:space="preserve"> then not at all.</w:t>
       </w:r>
       <w:r>
         <w:t xml:space="preserve"> </w:t>
@@ -1768,19 +1648,21 @@
         <w:t xml:space="preserve"> based on sequence would undergo secondary reactions. </w:t>
       </w:r>
       <w:r>
-        <w:t>The residues</w:t>
-      </w:r>
-      <w:r>
-        <w:t xml:space="preserve"> </w:t>
-      </w:r>
-      <w:r>
-        <w:t xml:space="preserve">“Cys, Met, His” are prone to modifications, such as oxidation. </w:t>
-      </w:r>
-      <w:r>
-        <w:t>Th</w:t>
-      </w:r>
-      <w:r>
-        <w:t xml:space="preserve">e option </w:t>
+        <w:t xml:space="preserve">The residues </w:t>
+      </w:r>
+      <w:r>
+        <w:t>“</w:t>
+      </w:r>
+      <w:proofErr w:type="spellStart"/>
+      <w:r>
+        <w:t>Cys</w:t>
+      </w:r>
+      <w:proofErr w:type="spellEnd"/>
+      <w:r>
+        <w:t xml:space="preserve">, Met, His” are prone to modifications, such as oxidation. </w:t>
+      </w:r>
+      <w:r>
+        <w:t xml:space="preserve">The option </w:t>
       </w:r>
       <w:r>
         <w:t xml:space="preserve">“NXT/NXS” is a glycosylation motif. </w:t>
@@ -1901,7 +1783,2834 @@
         </w:drawing>
       </w:r>
     </w:p>
-    <w:p/>
+    <w:p>
+      <w:pPr>
+        <w:pStyle w:val="ListParagraph"/>
+        <w:numPr>
+          <w:ilvl w:val="0"/>
+          <w:numId w:val="4"/>
+        </w:numPr>
+      </w:pPr>
+      <w:r>
+        <w:t xml:space="preserve">Click the </w:t>
+      </w:r>
+      <w:r>
+        <w:rPr>
+          <w:b/>
+          <w:bCs/>
+        </w:rPr>
+        <w:t>Library</w:t>
+      </w:r>
+      <w:r>
+        <w:t xml:space="preserve"> tab.</w:t>
+      </w:r>
+    </w:p>
+    <w:p>
+      <w:pPr>
+        <w:pStyle w:val="Heading2"/>
+      </w:pPr>
+      <w:r>
+        <w:t xml:space="preserve">Peptide Settings – </w:t>
+      </w:r>
+      <w:r>
+        <w:t>Library</w:t>
+      </w:r>
+      <w:r>
+        <w:t xml:space="preserve"> tab</w:t>
+      </w:r>
+    </w:p>
+    <w:p>
+      <w:r>
+        <w:t xml:space="preserve">In this tab </w:t>
+      </w:r>
+      <w:r>
+        <w:t>you</w:t>
+      </w:r>
+      <w:r>
+        <w:t xml:space="preserve"> can insert or build spectral libraries containing MS2 spectra. Spectral libraries can be downloaded from public sources or built within Skyline from your own data. </w:t>
+      </w:r>
+      <w:r>
+        <w:t>Multiple</w:t>
+      </w:r>
+      <w:r>
+        <w:t xml:space="preserve"> libraries can be selected at the same time. Be aware that the order in the list matters: the higher up in the list, the higher the priority in case there is an MS2 spectrum for the same peptide in more than one library.</w:t>
+      </w:r>
+    </w:p>
+    <w:p>
+      <w:r>
+        <w:t xml:space="preserve">In this tutorial, </w:t>
+      </w:r>
+      <w:r>
+        <w:t>you</w:t>
+      </w:r>
+      <w:r>
+        <w:t xml:space="preserve"> will build a library from data obtained from a set of synthetic </w:t>
+      </w:r>
+      <w:r>
+        <w:t>isotopically labelled</w:t>
+      </w:r>
+      <w:r>
+        <w:t xml:space="preserve"> peptides that were bought to match each endogenous peptide of interest that will be monitored in the samples. These heavy peptides were analy</w:t>
+      </w:r>
+      <w:r>
+        <w:t>z</w:t>
+      </w:r>
+      <w:r>
+        <w:t xml:space="preserve">ed in an LTQ Orbitrap Velos using a CID method. To build the library </w:t>
+      </w:r>
+      <w:r>
+        <w:t>you</w:t>
+      </w:r>
+      <w:r>
+        <w:t xml:space="preserve"> need the search engine output file and the raw data. In our case the search engine output file is in pep.xml format and the raw data in the standard </w:t>
+      </w:r>
+      <w:proofErr w:type="spellStart"/>
+      <w:r>
+        <w:t>mzXML</w:t>
+      </w:r>
+      <w:proofErr w:type="spellEnd"/>
+      <w:r>
+        <w:t xml:space="preserve"> format.</w:t>
+      </w:r>
+    </w:p>
+    <w:p>
+      <w:pPr>
+        <w:pStyle w:val="ListParagraph"/>
+        <w:numPr>
+          <w:ilvl w:val="0"/>
+          <w:numId w:val="6"/>
+        </w:numPr>
+        <w:autoSpaceDE w:val="0"/>
+        <w:autoSpaceDN w:val="0"/>
+        <w:adjustRightInd w:val="0"/>
+        <w:spacing w:after="0" w:line="240" w:lineRule="auto"/>
+        <w:rPr>
+          <w:rFonts w:asciiTheme="minorHAnsi" w:hAnsiTheme="minorHAnsi" w:cstheme="minorHAnsi"/>
+          <w:lang w:val="en-GB"/>
+        </w:rPr>
+      </w:pPr>
+      <w:r>
+        <w:rPr>
+          <w:rFonts w:asciiTheme="minorHAnsi" w:hAnsiTheme="minorHAnsi" w:cstheme="minorHAnsi"/>
+          <w:lang w:val="en-GB"/>
+        </w:rPr>
+        <w:lastRenderedPageBreak/>
+        <w:t xml:space="preserve">Click the button </w:t>
+      </w:r>
+      <w:r>
+        <w:rPr>
+          <w:rFonts w:asciiTheme="minorHAnsi" w:hAnsiTheme="minorHAnsi" w:cstheme="minorHAnsi"/>
+          <w:b/>
+          <w:bCs/>
+          <w:lang w:val="en-GB"/>
+        </w:rPr>
+        <w:t>Build</w:t>
+      </w:r>
+      <w:r>
+        <w:rPr>
+          <w:rFonts w:asciiTheme="minorHAnsi" w:hAnsiTheme="minorHAnsi" w:cstheme="minorHAnsi"/>
+          <w:lang w:val="en-GB"/>
+        </w:rPr>
+        <w:t>.</w:t>
+      </w:r>
+    </w:p>
+    <w:p>
+      <w:pPr>
+        <w:pStyle w:val="ListParagraph"/>
+        <w:numPr>
+          <w:ilvl w:val="0"/>
+          <w:numId w:val="6"/>
+        </w:numPr>
+        <w:autoSpaceDE w:val="0"/>
+        <w:autoSpaceDN w:val="0"/>
+        <w:adjustRightInd w:val="0"/>
+        <w:spacing w:after="0" w:line="240" w:lineRule="auto"/>
+        <w:rPr>
+          <w:rFonts w:asciiTheme="minorHAnsi" w:hAnsiTheme="minorHAnsi" w:cstheme="minorHAnsi"/>
+          <w:lang w:val="en-GB"/>
+        </w:rPr>
+      </w:pPr>
+      <w:r>
+        <w:rPr>
+          <w:rFonts w:asciiTheme="minorHAnsi" w:hAnsiTheme="minorHAnsi" w:cstheme="minorHAnsi"/>
+          <w:lang w:val="en-GB"/>
+        </w:rPr>
+        <w:t xml:space="preserve">In the </w:t>
+      </w:r>
+      <w:r>
+        <w:rPr>
+          <w:rFonts w:asciiTheme="minorHAnsi" w:hAnsiTheme="minorHAnsi" w:cstheme="minorHAnsi"/>
+          <w:b/>
+          <w:bCs/>
+          <w:lang w:val="en-GB"/>
+        </w:rPr>
+        <w:t>Name</w:t>
+      </w:r>
+      <w:r>
+        <w:rPr>
+          <w:rFonts w:asciiTheme="minorHAnsi" w:hAnsiTheme="minorHAnsi" w:cstheme="minorHAnsi"/>
+          <w:lang w:val="en-GB"/>
+        </w:rPr>
+        <w:t xml:space="preserve"> field enter</w:t>
+      </w:r>
+      <w:r>
+        <w:rPr>
+          <w:rFonts w:asciiTheme="minorHAnsi" w:hAnsiTheme="minorHAnsi" w:cstheme="minorHAnsi"/>
+          <w:lang w:val="en-GB"/>
+        </w:rPr>
+        <w:t xml:space="preserve"> “heavy”</w:t>
+      </w:r>
+      <w:r>
+        <w:rPr>
+          <w:rFonts w:asciiTheme="minorHAnsi" w:hAnsiTheme="minorHAnsi" w:cstheme="minorHAnsi"/>
+          <w:lang w:val="en-GB"/>
+        </w:rPr>
+        <w:t>.</w:t>
+      </w:r>
+    </w:p>
+    <w:p>
+      <w:pPr>
+        <w:pStyle w:val="ListParagraph"/>
+        <w:numPr>
+          <w:ilvl w:val="0"/>
+          <w:numId w:val="6"/>
+        </w:numPr>
+        <w:autoSpaceDE w:val="0"/>
+        <w:autoSpaceDN w:val="0"/>
+        <w:adjustRightInd w:val="0"/>
+        <w:spacing w:after="0" w:line="240" w:lineRule="auto"/>
+        <w:rPr>
+          <w:rFonts w:asciiTheme="minorHAnsi" w:hAnsiTheme="minorHAnsi" w:cstheme="minorHAnsi"/>
+          <w:lang w:val="en-GB"/>
+        </w:rPr>
+      </w:pPr>
+      <w:r>
+        <w:rPr>
+          <w:rFonts w:asciiTheme="minorHAnsi" w:hAnsiTheme="minorHAnsi" w:cstheme="minorHAnsi"/>
+          <w:lang w:val="en-GB"/>
+        </w:rPr>
+        <w:t xml:space="preserve">Click the </w:t>
+      </w:r>
+      <w:r>
+        <w:rPr>
+          <w:rFonts w:asciiTheme="minorHAnsi" w:hAnsiTheme="minorHAnsi" w:cstheme="minorHAnsi"/>
+          <w:b/>
+          <w:bCs/>
+          <w:lang w:val="en-GB"/>
+        </w:rPr>
+        <w:t>Browse</w:t>
+      </w:r>
+      <w:r>
+        <w:rPr>
+          <w:rFonts w:asciiTheme="minorHAnsi" w:hAnsiTheme="minorHAnsi" w:cstheme="minorHAnsi"/>
+          <w:lang w:val="en-GB"/>
+        </w:rPr>
+        <w:t xml:space="preserve"> button </w:t>
+      </w:r>
+      <w:r>
+        <w:rPr>
+          <w:rFonts w:asciiTheme="minorHAnsi" w:hAnsiTheme="minorHAnsi" w:cstheme="minorHAnsi"/>
+          <w:lang w:val="en-GB"/>
+        </w:rPr>
+        <w:t>to</w:t>
+      </w:r>
+      <w:r>
+        <w:rPr>
+          <w:rFonts w:asciiTheme="minorHAnsi" w:hAnsiTheme="minorHAnsi" w:cstheme="minorHAnsi"/>
+          <w:lang w:val="en-GB"/>
+        </w:rPr>
+        <w:t xml:space="preserve"> s</w:t>
+      </w:r>
+      <w:r>
+        <w:rPr>
+          <w:rFonts w:asciiTheme="minorHAnsi" w:hAnsiTheme="minorHAnsi" w:cstheme="minorHAnsi"/>
+          <w:lang w:val="en-GB"/>
+        </w:rPr>
+        <w:t>pecify</w:t>
+      </w:r>
+      <w:r>
+        <w:rPr>
+          <w:rFonts w:asciiTheme="minorHAnsi" w:hAnsiTheme="minorHAnsi" w:cstheme="minorHAnsi"/>
+          <w:lang w:val="en-GB"/>
+        </w:rPr>
+        <w:t xml:space="preserve"> the output path where your library should be saved.</w:t>
+      </w:r>
+    </w:p>
+    <w:p>
+      <w:pPr>
+        <w:pStyle w:val="ListParagraph"/>
+        <w:numPr>
+          <w:ilvl w:val="0"/>
+          <w:numId w:val="6"/>
+        </w:numPr>
+        <w:autoSpaceDE w:val="0"/>
+        <w:autoSpaceDN w:val="0"/>
+        <w:adjustRightInd w:val="0"/>
+        <w:spacing w:after="0" w:line="240" w:lineRule="auto"/>
+        <w:rPr>
+          <w:rFonts w:asciiTheme="minorHAnsi" w:hAnsiTheme="minorHAnsi" w:cstheme="minorHAnsi"/>
+          <w:lang w:val="en-GB"/>
+        </w:rPr>
+      </w:pPr>
+      <w:r>
+        <w:rPr>
+          <w:rFonts w:asciiTheme="minorHAnsi" w:hAnsiTheme="minorHAnsi" w:cstheme="minorHAnsi"/>
+          <w:lang w:val="en-GB"/>
+        </w:rPr>
+        <w:t xml:space="preserve">Place it in the </w:t>
+      </w:r>
+      <w:r>
+        <w:rPr>
+          <w:rFonts w:asciiTheme="minorHAnsi" w:hAnsiTheme="minorHAnsi" w:cstheme="minorHAnsi"/>
+          <w:lang w:val="en-GB"/>
+        </w:rPr>
+        <w:t>“</w:t>
+      </w:r>
+      <w:r>
+        <w:rPr>
+          <w:rFonts w:asciiTheme="minorHAnsi" w:hAnsiTheme="minorHAnsi" w:cstheme="minorHAnsi"/>
+          <w:lang w:val="en-GB"/>
+        </w:rPr>
+        <w:t>PRM-Orbi</w:t>
+      </w:r>
+      <w:r>
+        <w:rPr>
+          <w:rFonts w:asciiTheme="minorHAnsi" w:hAnsiTheme="minorHAnsi" w:cstheme="minorHAnsi"/>
+          <w:lang w:val="en-GB"/>
+        </w:rPr>
+        <w:t>/Heavy Library</w:t>
+      </w:r>
+      <w:r>
+        <w:rPr>
+          <w:rFonts w:asciiTheme="minorHAnsi" w:hAnsiTheme="minorHAnsi" w:cstheme="minorHAnsi"/>
+          <w:lang w:val="en-GB"/>
+        </w:rPr>
+        <w:t>”</w:t>
+      </w:r>
+      <w:r>
+        <w:rPr>
+          <w:rFonts w:asciiTheme="minorHAnsi" w:hAnsiTheme="minorHAnsi" w:cstheme="minorHAnsi"/>
+          <w:lang w:val="en-GB"/>
+        </w:rPr>
+        <w:t xml:space="preserve"> folder.</w:t>
+      </w:r>
+    </w:p>
+    <w:p>
+      <w:pPr>
+        <w:pStyle w:val="ListParagraph"/>
+        <w:numPr>
+          <w:ilvl w:val="0"/>
+          <w:numId w:val="6"/>
+        </w:numPr>
+        <w:autoSpaceDE w:val="0"/>
+        <w:autoSpaceDN w:val="0"/>
+        <w:adjustRightInd w:val="0"/>
+        <w:spacing w:after="0" w:line="240" w:lineRule="auto"/>
+        <w:rPr>
+          <w:rFonts w:asciiTheme="minorHAnsi" w:hAnsiTheme="minorHAnsi" w:cstheme="minorHAnsi"/>
+          <w:lang w:val="en-GB"/>
+        </w:rPr>
+      </w:pPr>
+      <w:r>
+        <w:rPr>
+          <w:rFonts w:asciiTheme="minorHAnsi" w:hAnsiTheme="minorHAnsi" w:cstheme="minorHAnsi"/>
+          <w:lang w:val="en-GB"/>
+        </w:rPr>
+        <w:t xml:space="preserve">Do not </w:t>
+      </w:r>
+      <w:r>
+        <w:rPr>
+          <w:rFonts w:asciiTheme="minorHAnsi" w:hAnsiTheme="minorHAnsi" w:cstheme="minorHAnsi"/>
+          <w:lang w:val="en-GB"/>
+        </w:rPr>
+        <w:t>check</w:t>
+      </w:r>
+      <w:r>
+        <w:rPr>
+          <w:rFonts w:asciiTheme="minorHAnsi" w:hAnsiTheme="minorHAnsi" w:cstheme="minorHAnsi"/>
+          <w:lang w:val="en-GB"/>
+        </w:rPr>
+        <w:t xml:space="preserve"> the </w:t>
+      </w:r>
+      <w:r>
+        <w:rPr>
+          <w:rFonts w:asciiTheme="minorHAnsi" w:hAnsiTheme="minorHAnsi" w:cstheme="minorHAnsi"/>
+          <w:b/>
+          <w:bCs/>
+          <w:lang w:val="en-GB"/>
+        </w:rPr>
+        <w:t>Keep redundant library</w:t>
+      </w:r>
+      <w:r>
+        <w:rPr>
+          <w:rFonts w:asciiTheme="minorHAnsi" w:hAnsiTheme="minorHAnsi" w:cstheme="minorHAnsi"/>
+          <w:lang w:val="en-GB"/>
+        </w:rPr>
+        <w:t xml:space="preserve"> option, as </w:t>
+      </w:r>
+      <w:r>
+        <w:rPr>
+          <w:rFonts w:asciiTheme="minorHAnsi" w:hAnsiTheme="minorHAnsi" w:cstheme="minorHAnsi"/>
+          <w:lang w:val="en-GB"/>
+        </w:rPr>
+        <w:t>you want only the</w:t>
+      </w:r>
+      <w:r>
+        <w:rPr>
+          <w:rFonts w:asciiTheme="minorHAnsi" w:hAnsiTheme="minorHAnsi" w:cstheme="minorHAnsi"/>
+          <w:lang w:val="en-GB"/>
+        </w:rPr>
+        <w:t xml:space="preserve"> single best spectrum</w:t>
+      </w:r>
+      <w:r>
+        <w:rPr>
+          <w:rFonts w:asciiTheme="minorHAnsi" w:hAnsiTheme="minorHAnsi" w:cstheme="minorHAnsi"/>
+          <w:lang w:val="en-GB"/>
+        </w:rPr>
+        <w:t xml:space="preserve"> for every peptide</w:t>
+      </w:r>
+      <w:r>
+        <w:rPr>
+          <w:rFonts w:asciiTheme="minorHAnsi" w:hAnsiTheme="minorHAnsi" w:cstheme="minorHAnsi"/>
+          <w:lang w:val="en-GB"/>
+        </w:rPr>
+        <w:t>.</w:t>
+      </w:r>
+    </w:p>
+    <w:p>
+      <w:pPr>
+        <w:pStyle w:val="ListParagraph"/>
+        <w:numPr>
+          <w:ilvl w:val="0"/>
+          <w:numId w:val="6"/>
+        </w:numPr>
+        <w:autoSpaceDE w:val="0"/>
+        <w:autoSpaceDN w:val="0"/>
+        <w:adjustRightInd w:val="0"/>
+        <w:spacing w:after="0" w:line="240" w:lineRule="auto"/>
+        <w:rPr>
+          <w:rFonts w:asciiTheme="minorHAnsi" w:hAnsiTheme="minorHAnsi" w:cstheme="minorHAnsi"/>
+          <w:lang w:val="en-GB"/>
+        </w:rPr>
+      </w:pPr>
+      <w:r>
+        <w:rPr>
+          <w:rFonts w:asciiTheme="minorHAnsi" w:hAnsiTheme="minorHAnsi" w:cstheme="minorHAnsi"/>
+          <w:lang w:val="en-GB"/>
+        </w:rPr>
+        <w:t xml:space="preserve">In the </w:t>
+      </w:r>
+      <w:r>
+        <w:rPr>
+          <w:rFonts w:asciiTheme="minorHAnsi" w:hAnsiTheme="minorHAnsi" w:cstheme="minorHAnsi"/>
+          <w:b/>
+          <w:bCs/>
+          <w:lang w:val="en-GB"/>
+        </w:rPr>
+        <w:t>Cut-off score</w:t>
+      </w:r>
+      <w:r>
+        <w:rPr>
+          <w:rFonts w:asciiTheme="minorHAnsi" w:hAnsiTheme="minorHAnsi" w:cstheme="minorHAnsi"/>
+          <w:lang w:val="en-GB"/>
+        </w:rPr>
+        <w:t xml:space="preserve"> field enter “0.9” </w:t>
+      </w:r>
+      <w:r>
+        <w:rPr>
+          <w:rFonts w:asciiTheme="minorHAnsi" w:hAnsiTheme="minorHAnsi" w:cstheme="minorHAnsi"/>
+          <w:lang w:val="en-GB"/>
+        </w:rPr>
+        <w:t xml:space="preserve">(for a </w:t>
+      </w:r>
+      <w:proofErr w:type="spellStart"/>
+      <w:r>
+        <w:rPr>
+          <w:rFonts w:asciiTheme="minorHAnsi" w:hAnsiTheme="minorHAnsi" w:cstheme="minorHAnsi"/>
+          <w:lang w:val="en-GB"/>
+        </w:rPr>
+        <w:t>PeptideProphet</w:t>
+      </w:r>
+      <w:proofErr w:type="spellEnd"/>
+      <w:r>
+        <w:rPr>
+          <w:rFonts w:asciiTheme="minorHAnsi" w:hAnsiTheme="minorHAnsi" w:cstheme="minorHAnsi"/>
+          <w:lang w:val="en-GB"/>
+        </w:rPr>
+        <w:t xml:space="preserve"> posterior error probability)</w:t>
+      </w:r>
+      <w:r>
+        <w:rPr>
+          <w:rFonts w:asciiTheme="minorHAnsi" w:hAnsiTheme="minorHAnsi" w:cstheme="minorHAnsi"/>
+          <w:lang w:val="en-GB"/>
+        </w:rPr>
+        <w:t xml:space="preserve"> which in this case should give you below a 1% false discovery rate.</w:t>
+      </w:r>
+    </w:p>
+    <w:p>
+      <w:pPr>
+        <w:pStyle w:val="ListParagraph"/>
+        <w:numPr>
+          <w:ilvl w:val="0"/>
+          <w:numId w:val="6"/>
+        </w:numPr>
+        <w:autoSpaceDE w:val="0"/>
+        <w:autoSpaceDN w:val="0"/>
+        <w:adjustRightInd w:val="0"/>
+        <w:spacing w:after="0" w:line="240" w:lineRule="auto"/>
+        <w:rPr>
+          <w:rFonts w:asciiTheme="minorHAnsi" w:hAnsiTheme="minorHAnsi" w:cstheme="minorHAnsi"/>
+          <w:lang w:val="en-GB"/>
+        </w:rPr>
+      </w:pPr>
+      <w:r>
+        <w:rPr>
+          <w:rFonts w:asciiTheme="minorHAnsi" w:hAnsiTheme="minorHAnsi" w:cstheme="minorHAnsi"/>
+          <w:lang w:val="en-GB"/>
+        </w:rPr>
+        <w:t xml:space="preserve">Do not check </w:t>
+      </w:r>
+      <w:r>
+        <w:rPr>
+          <w:rFonts w:asciiTheme="minorHAnsi" w:hAnsiTheme="minorHAnsi" w:cstheme="minorHAnsi"/>
+          <w:b/>
+          <w:bCs/>
+          <w:lang w:val="en-GB"/>
+        </w:rPr>
+        <w:t>Include ambiguous matches</w:t>
+      </w:r>
+      <w:r>
+        <w:rPr>
+          <w:rFonts w:asciiTheme="minorHAnsi" w:hAnsiTheme="minorHAnsi" w:cstheme="minorHAnsi"/>
+          <w:lang w:val="en-GB"/>
+        </w:rPr>
+        <w:t xml:space="preserve"> to avoid using</w:t>
+      </w:r>
+      <w:r>
+        <w:rPr>
+          <w:rFonts w:asciiTheme="minorHAnsi" w:hAnsiTheme="minorHAnsi" w:cstheme="minorHAnsi"/>
+          <w:lang w:val="en-GB"/>
+        </w:rPr>
+        <w:t xml:space="preserve"> multiple </w:t>
+      </w:r>
+      <w:r>
+        <w:rPr>
+          <w:rFonts w:asciiTheme="minorHAnsi" w:hAnsiTheme="minorHAnsi" w:cstheme="minorHAnsi"/>
+          <w:lang w:val="en-GB"/>
+        </w:rPr>
+        <w:t>peptide assignments</w:t>
+      </w:r>
+      <w:r>
+        <w:rPr>
+          <w:rFonts w:asciiTheme="minorHAnsi" w:hAnsiTheme="minorHAnsi" w:cstheme="minorHAnsi"/>
+          <w:lang w:val="en-GB"/>
+        </w:rPr>
+        <w:t xml:space="preserve"> for a single spectrum</w:t>
+      </w:r>
+      <w:r>
+        <w:rPr>
+          <w:rFonts w:asciiTheme="minorHAnsi" w:hAnsiTheme="minorHAnsi" w:cstheme="minorHAnsi"/>
+          <w:lang w:val="en-GB"/>
+        </w:rPr>
+        <w:t xml:space="preserve"> if the search software supports that type of assignment</w:t>
+      </w:r>
+      <w:r>
+        <w:rPr>
+          <w:rFonts w:asciiTheme="minorHAnsi" w:hAnsiTheme="minorHAnsi" w:cstheme="minorHAnsi"/>
+          <w:lang w:val="en-GB"/>
+        </w:rPr>
+        <w:t>.</w:t>
+      </w:r>
+    </w:p>
+    <w:p>
+      <w:pPr>
+        <w:pStyle w:val="ListParagraph"/>
+        <w:numPr>
+          <w:ilvl w:val="0"/>
+          <w:numId w:val="6"/>
+        </w:numPr>
+        <w:autoSpaceDE w:val="0"/>
+        <w:autoSpaceDN w:val="0"/>
+        <w:adjustRightInd w:val="0"/>
+        <w:spacing w:after="0" w:line="240" w:lineRule="auto"/>
+        <w:rPr>
+          <w:rFonts w:asciiTheme="minorHAnsi" w:hAnsiTheme="minorHAnsi" w:cstheme="minorHAnsi"/>
+          <w:lang w:val="en-GB"/>
+        </w:rPr>
+      </w:pPr>
+      <w:r>
+        <w:rPr>
+          <w:rFonts w:asciiTheme="minorHAnsi" w:hAnsiTheme="minorHAnsi" w:cstheme="minorHAnsi"/>
+          <w:lang w:val="en-GB"/>
+        </w:rPr>
+        <w:t xml:space="preserve">Leave the dropdown </w:t>
+      </w:r>
+      <w:r>
+        <w:rPr>
+          <w:rFonts w:asciiTheme="minorHAnsi" w:hAnsiTheme="minorHAnsi" w:cstheme="minorHAnsi"/>
+          <w:lang w:val="en-GB"/>
+        </w:rPr>
+        <w:t>list</w:t>
+      </w:r>
+      <w:r>
+        <w:rPr>
+          <w:rFonts w:asciiTheme="minorHAnsi" w:hAnsiTheme="minorHAnsi" w:cstheme="minorHAnsi"/>
+          <w:lang w:val="en-GB"/>
+        </w:rPr>
+        <w:t xml:space="preserve"> </w:t>
+      </w:r>
+      <w:proofErr w:type="spellStart"/>
+      <w:r>
+        <w:rPr>
+          <w:rFonts w:asciiTheme="minorHAnsi" w:hAnsiTheme="minorHAnsi" w:cstheme="minorHAnsi"/>
+          <w:b/>
+          <w:bCs/>
+          <w:lang w:val="en-GB"/>
+        </w:rPr>
+        <w:t>iRT</w:t>
+      </w:r>
+      <w:proofErr w:type="spellEnd"/>
+      <w:r>
+        <w:rPr>
+          <w:rFonts w:asciiTheme="minorHAnsi" w:hAnsiTheme="minorHAnsi" w:cstheme="minorHAnsi"/>
+          <w:b/>
+          <w:bCs/>
+          <w:lang w:val="en-GB"/>
+        </w:rPr>
+        <w:t xml:space="preserve"> standard peptides</w:t>
+      </w:r>
+      <w:r>
+        <w:rPr>
+          <w:rFonts w:asciiTheme="minorHAnsi" w:hAnsiTheme="minorHAnsi" w:cstheme="minorHAnsi"/>
+          <w:lang w:val="en-GB"/>
+        </w:rPr>
+        <w:t xml:space="preserve"> blank as </w:t>
+      </w:r>
+      <w:r>
+        <w:rPr>
+          <w:rFonts w:asciiTheme="minorHAnsi" w:hAnsiTheme="minorHAnsi" w:cstheme="minorHAnsi"/>
+          <w:lang w:val="en-GB"/>
+        </w:rPr>
+        <w:t>you</w:t>
+      </w:r>
+      <w:r>
+        <w:rPr>
+          <w:rFonts w:asciiTheme="minorHAnsi" w:hAnsiTheme="minorHAnsi" w:cstheme="minorHAnsi"/>
+          <w:lang w:val="en-GB"/>
+        </w:rPr>
+        <w:t xml:space="preserve"> are not going to use any </w:t>
+      </w:r>
+      <w:proofErr w:type="spellStart"/>
+      <w:r>
+        <w:rPr>
+          <w:rFonts w:asciiTheme="minorHAnsi" w:hAnsiTheme="minorHAnsi" w:cstheme="minorHAnsi"/>
+          <w:lang w:val="en-GB"/>
+        </w:rPr>
+        <w:t>iRT</w:t>
+      </w:r>
+      <w:proofErr w:type="spellEnd"/>
+      <w:r>
+        <w:rPr>
+          <w:rFonts w:asciiTheme="minorHAnsi" w:hAnsiTheme="minorHAnsi" w:cstheme="minorHAnsi"/>
+          <w:lang w:val="en-GB"/>
+        </w:rPr>
+        <w:t xml:space="preserve"> peptides in this tutorial.</w:t>
+      </w:r>
+    </w:p>
+    <w:p>
+      <w:pPr>
+        <w:pStyle w:val="ListParagraph"/>
+        <w:numPr>
+          <w:ilvl w:val="0"/>
+          <w:numId w:val="6"/>
+        </w:numPr>
+        <w:autoSpaceDE w:val="0"/>
+        <w:autoSpaceDN w:val="0"/>
+        <w:adjustRightInd w:val="0"/>
+        <w:spacing w:after="0" w:line="240" w:lineRule="auto"/>
+        <w:rPr>
+          <w:rFonts w:asciiTheme="minorHAnsi" w:hAnsiTheme="minorHAnsi" w:cstheme="minorHAnsi"/>
+          <w:lang w:val="en-GB"/>
+        </w:rPr>
+      </w:pPr>
+      <w:r>
+        <w:rPr>
+          <w:rFonts w:asciiTheme="minorHAnsi" w:hAnsiTheme="minorHAnsi" w:cstheme="minorHAnsi"/>
+          <w:lang w:val="en-GB"/>
+        </w:rPr>
+        <w:t>Click</w:t>
+      </w:r>
+      <w:r>
+        <w:rPr>
+          <w:rFonts w:asciiTheme="minorHAnsi" w:hAnsiTheme="minorHAnsi" w:cstheme="minorHAnsi"/>
+          <w:lang w:val="en-GB"/>
+        </w:rPr>
+        <w:t xml:space="preserve"> the</w:t>
+      </w:r>
+      <w:r>
+        <w:rPr>
+          <w:rFonts w:asciiTheme="minorHAnsi" w:hAnsiTheme="minorHAnsi" w:cstheme="minorHAnsi"/>
+          <w:lang w:val="en-GB"/>
+        </w:rPr>
+        <w:t xml:space="preserve"> </w:t>
+      </w:r>
+      <w:r>
+        <w:rPr>
+          <w:rFonts w:asciiTheme="minorHAnsi" w:hAnsiTheme="minorHAnsi" w:cstheme="minorHAnsi"/>
+          <w:b/>
+          <w:bCs/>
+          <w:lang w:val="en-GB"/>
+        </w:rPr>
+        <w:t>Next</w:t>
+      </w:r>
+      <w:r>
+        <w:rPr>
+          <w:rFonts w:asciiTheme="minorHAnsi" w:hAnsiTheme="minorHAnsi" w:cstheme="minorHAnsi"/>
+          <w:lang w:val="en-GB"/>
+        </w:rPr>
+        <w:t xml:space="preserve"> button.</w:t>
+      </w:r>
+    </w:p>
+    <w:p>
+      <w:pPr>
+        <w:pStyle w:val="ListParagraph"/>
+        <w:numPr>
+          <w:ilvl w:val="0"/>
+          <w:numId w:val="6"/>
+        </w:numPr>
+        <w:autoSpaceDE w:val="0"/>
+        <w:autoSpaceDN w:val="0"/>
+        <w:adjustRightInd w:val="0"/>
+        <w:spacing w:after="0" w:line="240" w:lineRule="auto"/>
+        <w:rPr>
+          <w:rFonts w:asciiTheme="minorHAnsi" w:hAnsiTheme="minorHAnsi" w:cstheme="minorHAnsi"/>
+          <w:lang w:val="en-GB"/>
+        </w:rPr>
+      </w:pPr>
+      <w:r>
+        <w:rPr>
+          <w:rFonts w:asciiTheme="minorHAnsi" w:hAnsiTheme="minorHAnsi" w:cstheme="minorHAnsi"/>
+          <w:lang w:val="en-GB"/>
+        </w:rPr>
+        <w:t xml:space="preserve">Click the </w:t>
+      </w:r>
+      <w:r>
+        <w:rPr>
+          <w:rFonts w:asciiTheme="minorHAnsi" w:hAnsiTheme="minorHAnsi" w:cstheme="minorHAnsi"/>
+          <w:b/>
+          <w:bCs/>
+          <w:lang w:val="en-GB"/>
+        </w:rPr>
+        <w:t>Add Files</w:t>
+      </w:r>
+      <w:r>
+        <w:rPr>
+          <w:rFonts w:asciiTheme="minorHAnsi" w:hAnsiTheme="minorHAnsi" w:cstheme="minorHAnsi"/>
+          <w:lang w:val="en-GB"/>
+        </w:rPr>
+        <w:t xml:space="preserve"> button</w:t>
+      </w:r>
+      <w:r>
+        <w:rPr>
+          <w:rFonts w:asciiTheme="minorHAnsi" w:hAnsiTheme="minorHAnsi" w:cstheme="minorHAnsi"/>
+          <w:lang w:val="en-GB"/>
+        </w:rPr>
+        <w:t xml:space="preserve"> to choose the “heavy-01.pep.xml” and “heavy-02.pep.xml” files, located in the </w:t>
+      </w:r>
+      <w:r>
+        <w:rPr>
+          <w:rFonts w:asciiTheme="minorHAnsi" w:hAnsiTheme="minorHAnsi" w:cstheme="minorHAnsi"/>
+          <w:lang w:val="en-GB"/>
+        </w:rPr>
+        <w:t>PRM-Orbi</w:t>
+      </w:r>
+      <w:r>
+        <w:rPr>
+          <w:rFonts w:asciiTheme="minorHAnsi" w:hAnsiTheme="minorHAnsi" w:cstheme="minorHAnsi"/>
+          <w:lang w:val="en-GB"/>
+        </w:rPr>
+        <w:t xml:space="preserve">/Heavy Library folder and click </w:t>
+      </w:r>
+      <w:r>
+        <w:rPr>
+          <w:rFonts w:asciiTheme="minorHAnsi" w:hAnsiTheme="minorHAnsi" w:cstheme="minorHAnsi"/>
+          <w:b/>
+          <w:bCs/>
+          <w:lang w:val="en-GB"/>
+        </w:rPr>
+        <w:t>Open</w:t>
+      </w:r>
+      <w:r>
+        <w:rPr>
+          <w:rFonts w:asciiTheme="minorHAnsi" w:hAnsiTheme="minorHAnsi" w:cstheme="minorHAnsi"/>
+          <w:lang w:val="en-GB"/>
+        </w:rPr>
+        <w:t xml:space="preserve">. </w:t>
+      </w:r>
+    </w:p>
+    <w:p>
+      <w:pPr>
+        <w:pStyle w:val="ListParagraph"/>
+        <w:numPr>
+          <w:ilvl w:val="0"/>
+          <w:numId w:val="6"/>
+        </w:numPr>
+        <w:autoSpaceDE w:val="0"/>
+        <w:autoSpaceDN w:val="0"/>
+        <w:adjustRightInd w:val="0"/>
+        <w:spacing w:after="0" w:line="240" w:lineRule="auto"/>
+        <w:rPr>
+          <w:rFonts w:asciiTheme="minorHAnsi" w:hAnsiTheme="minorHAnsi" w:cstheme="minorHAnsi"/>
+          <w:lang w:val="en-GB"/>
+        </w:rPr>
+      </w:pPr>
+      <w:r>
+        <w:rPr>
+          <w:rFonts w:asciiTheme="minorHAnsi" w:hAnsiTheme="minorHAnsi" w:cstheme="minorHAnsi"/>
+          <w:lang w:val="en-GB"/>
+        </w:rPr>
+        <w:t xml:space="preserve">Click </w:t>
+      </w:r>
+      <w:r>
+        <w:rPr>
+          <w:rFonts w:asciiTheme="minorHAnsi" w:hAnsiTheme="minorHAnsi" w:cstheme="minorHAnsi"/>
+          <w:lang w:val="en-GB"/>
+        </w:rPr>
+        <w:t xml:space="preserve">the </w:t>
+      </w:r>
+      <w:r>
+        <w:rPr>
+          <w:rFonts w:asciiTheme="minorHAnsi" w:hAnsiTheme="minorHAnsi" w:cstheme="minorHAnsi"/>
+          <w:b/>
+          <w:bCs/>
+          <w:lang w:val="en-GB"/>
+        </w:rPr>
+        <w:t>Finish</w:t>
+      </w:r>
+      <w:r>
+        <w:rPr>
+          <w:rFonts w:asciiTheme="minorHAnsi" w:hAnsiTheme="minorHAnsi" w:cstheme="minorHAnsi"/>
+          <w:lang w:val="en-GB"/>
+        </w:rPr>
+        <w:t xml:space="preserve"> button.</w:t>
+      </w:r>
+    </w:p>
+    <w:p>
+      <w:pPr>
+        <w:autoSpaceDE w:val="0"/>
+        <w:autoSpaceDN w:val="0"/>
+        <w:adjustRightInd w:val="0"/>
+        <w:spacing w:before="240" w:after="0" w:line="240" w:lineRule="auto"/>
+        <w:rPr>
+          <w:rFonts w:asciiTheme="minorHAnsi" w:hAnsiTheme="minorHAnsi" w:cstheme="minorHAnsi"/>
+          <w:lang w:val="en-GB"/>
+        </w:rPr>
+      </w:pPr>
+      <w:r>
+        <w:rPr>
+          <w:rFonts w:asciiTheme="minorHAnsi" w:hAnsiTheme="minorHAnsi" w:cstheme="minorHAnsi"/>
+          <w:lang w:val="en-GB"/>
+        </w:rPr>
+        <w:t>You</w:t>
+      </w:r>
+      <w:r>
+        <w:rPr>
+          <w:rFonts w:asciiTheme="minorHAnsi" w:hAnsiTheme="minorHAnsi" w:cstheme="minorHAnsi"/>
+          <w:lang w:val="en-GB"/>
+        </w:rPr>
+        <w:t xml:space="preserve"> will use a second library with shotgun data from the same samples that </w:t>
+      </w:r>
+      <w:r>
+        <w:rPr>
+          <w:rFonts w:asciiTheme="minorHAnsi" w:hAnsiTheme="minorHAnsi" w:cstheme="minorHAnsi"/>
+          <w:lang w:val="en-GB"/>
+        </w:rPr>
+        <w:t>you</w:t>
+      </w:r>
+      <w:r>
+        <w:rPr>
+          <w:rFonts w:asciiTheme="minorHAnsi" w:hAnsiTheme="minorHAnsi" w:cstheme="minorHAnsi"/>
+          <w:lang w:val="en-GB"/>
+        </w:rPr>
+        <w:t xml:space="preserve"> will </w:t>
+      </w:r>
+      <w:r>
+        <w:rPr>
+          <w:rFonts w:asciiTheme="minorHAnsi" w:hAnsiTheme="minorHAnsi" w:cstheme="minorHAnsi"/>
+          <w:lang w:val="en-GB"/>
+        </w:rPr>
+        <w:t>analy</w:t>
+      </w:r>
+      <w:r>
+        <w:rPr>
+          <w:rFonts w:asciiTheme="minorHAnsi" w:hAnsiTheme="minorHAnsi" w:cstheme="minorHAnsi"/>
+          <w:lang w:val="en-GB"/>
+        </w:rPr>
+        <w:t>s</w:t>
+      </w:r>
+      <w:r>
+        <w:rPr>
+          <w:rFonts w:asciiTheme="minorHAnsi" w:hAnsiTheme="minorHAnsi" w:cstheme="minorHAnsi"/>
+          <w:lang w:val="en-GB"/>
+        </w:rPr>
+        <w:t>e</w:t>
+      </w:r>
+      <w:r>
+        <w:rPr>
+          <w:rFonts w:asciiTheme="minorHAnsi" w:hAnsiTheme="minorHAnsi" w:cstheme="minorHAnsi"/>
+          <w:lang w:val="en-GB"/>
+        </w:rPr>
+        <w:t xml:space="preserve"> using PRM. </w:t>
+      </w:r>
+      <w:r>
+        <w:rPr>
+          <w:rFonts w:asciiTheme="minorHAnsi" w:hAnsiTheme="minorHAnsi" w:cstheme="minorHAnsi"/>
+          <w:lang w:val="en-GB"/>
+        </w:rPr>
+        <w:t xml:space="preserve">These data were acquired in an Orbitrap Fusion Lumos using an HCD method. </w:t>
+      </w:r>
+      <w:r>
+        <w:rPr>
+          <w:rFonts w:asciiTheme="minorHAnsi" w:hAnsiTheme="minorHAnsi" w:cstheme="minorHAnsi"/>
+          <w:lang w:val="en-GB"/>
+        </w:rPr>
+        <w:t>As the generation of this library takes longer than the previous one</w:t>
+      </w:r>
+      <w:r>
+        <w:rPr>
+          <w:rFonts w:asciiTheme="minorHAnsi" w:hAnsiTheme="minorHAnsi" w:cstheme="minorHAnsi"/>
+          <w:lang w:val="en-GB"/>
+        </w:rPr>
+        <w:t>,</w:t>
+      </w:r>
+      <w:r>
+        <w:rPr>
+          <w:rFonts w:asciiTheme="minorHAnsi" w:hAnsiTheme="minorHAnsi" w:cstheme="minorHAnsi"/>
+          <w:lang w:val="en-GB"/>
+        </w:rPr>
+        <w:t xml:space="preserve"> </w:t>
+      </w:r>
+      <w:r>
+        <w:rPr>
+          <w:rFonts w:asciiTheme="minorHAnsi" w:hAnsiTheme="minorHAnsi" w:cstheme="minorHAnsi"/>
+          <w:lang w:val="en-GB"/>
+        </w:rPr>
+        <w:t>you</w:t>
+      </w:r>
+      <w:r>
+        <w:rPr>
+          <w:rFonts w:asciiTheme="minorHAnsi" w:hAnsiTheme="minorHAnsi" w:cstheme="minorHAnsi"/>
+          <w:lang w:val="en-GB"/>
+        </w:rPr>
+        <w:t xml:space="preserve"> will upload </w:t>
+      </w:r>
+      <w:r>
+        <w:rPr>
+          <w:rFonts w:asciiTheme="minorHAnsi" w:hAnsiTheme="minorHAnsi" w:cstheme="minorHAnsi"/>
+          <w:lang w:val="en-GB"/>
+        </w:rPr>
+        <w:t>an</w:t>
+      </w:r>
+      <w:r>
+        <w:rPr>
+          <w:rFonts w:asciiTheme="minorHAnsi" w:hAnsiTheme="minorHAnsi" w:cstheme="minorHAnsi"/>
+          <w:lang w:val="en-GB"/>
+        </w:rPr>
+        <w:t xml:space="preserve"> already generated library file. In the </w:t>
+      </w:r>
+      <w:r>
+        <w:rPr>
+          <w:rFonts w:asciiTheme="minorHAnsi" w:hAnsiTheme="minorHAnsi" w:cstheme="minorHAnsi"/>
+          <w:b/>
+          <w:bCs/>
+          <w:lang w:val="en-GB"/>
+        </w:rPr>
+        <w:t>Library</w:t>
+      </w:r>
+      <w:r>
+        <w:rPr>
+          <w:rFonts w:asciiTheme="minorHAnsi" w:hAnsiTheme="minorHAnsi" w:cstheme="minorHAnsi"/>
+          <w:lang w:val="en-GB"/>
+        </w:rPr>
+        <w:t xml:space="preserve"> tab</w:t>
+      </w:r>
+      <w:r>
+        <w:rPr>
+          <w:rFonts w:asciiTheme="minorHAnsi" w:hAnsiTheme="minorHAnsi" w:cstheme="minorHAnsi"/>
+          <w:lang w:val="en-GB"/>
+        </w:rPr>
+        <w:t xml:space="preserve"> do the following to add the second library</w:t>
+      </w:r>
+      <w:r>
+        <w:rPr>
+          <w:rFonts w:asciiTheme="minorHAnsi" w:hAnsiTheme="minorHAnsi" w:cstheme="minorHAnsi"/>
+          <w:lang w:val="en-GB"/>
+        </w:rPr>
+        <w:t>:</w:t>
+      </w:r>
+    </w:p>
+    <w:p>
+      <w:pPr>
+        <w:pStyle w:val="ListParagraph"/>
+        <w:numPr>
+          <w:ilvl w:val="0"/>
+          <w:numId w:val="7"/>
+        </w:numPr>
+        <w:autoSpaceDE w:val="0"/>
+        <w:autoSpaceDN w:val="0"/>
+        <w:adjustRightInd w:val="0"/>
+        <w:spacing w:before="240" w:after="0" w:line="240" w:lineRule="auto"/>
+        <w:rPr>
+          <w:rFonts w:asciiTheme="minorHAnsi" w:hAnsiTheme="minorHAnsi" w:cstheme="minorHAnsi"/>
+          <w:lang w:val="en-GB"/>
+        </w:rPr>
+      </w:pPr>
+      <w:r>
+        <w:rPr>
+          <w:rFonts w:asciiTheme="minorHAnsi" w:hAnsiTheme="minorHAnsi" w:cstheme="minorHAnsi"/>
+          <w:lang w:val="en-GB"/>
+        </w:rPr>
+        <w:t xml:space="preserve">Click the </w:t>
+      </w:r>
+      <w:r>
+        <w:rPr>
+          <w:rFonts w:asciiTheme="minorHAnsi" w:hAnsiTheme="minorHAnsi" w:cstheme="minorHAnsi"/>
+          <w:b/>
+          <w:bCs/>
+          <w:lang w:val="en-GB"/>
+        </w:rPr>
+        <w:t>Edit List</w:t>
+      </w:r>
+      <w:r>
+        <w:rPr>
+          <w:rFonts w:asciiTheme="minorHAnsi" w:hAnsiTheme="minorHAnsi" w:cstheme="minorHAnsi"/>
+          <w:lang w:val="en-GB"/>
+        </w:rPr>
+        <w:t xml:space="preserve"> button.</w:t>
+      </w:r>
+    </w:p>
+    <w:p>
+      <w:pPr>
+        <w:pStyle w:val="ListParagraph"/>
+        <w:numPr>
+          <w:ilvl w:val="0"/>
+          <w:numId w:val="7"/>
+        </w:numPr>
+        <w:autoSpaceDE w:val="0"/>
+        <w:autoSpaceDN w:val="0"/>
+        <w:adjustRightInd w:val="0"/>
+        <w:spacing w:before="240" w:after="0" w:line="240" w:lineRule="auto"/>
+        <w:rPr>
+          <w:rFonts w:asciiTheme="minorHAnsi" w:hAnsiTheme="minorHAnsi" w:cstheme="minorHAnsi"/>
+          <w:lang w:val="en-GB"/>
+        </w:rPr>
+      </w:pPr>
+      <w:r>
+        <w:rPr>
+          <w:rFonts w:asciiTheme="minorHAnsi" w:hAnsiTheme="minorHAnsi" w:cstheme="minorHAnsi"/>
+          <w:lang w:val="en-GB"/>
+        </w:rPr>
+        <w:t>C</w:t>
+      </w:r>
+      <w:r>
+        <w:rPr>
+          <w:rFonts w:asciiTheme="minorHAnsi" w:hAnsiTheme="minorHAnsi" w:cstheme="minorHAnsi"/>
+          <w:lang w:val="en-GB"/>
+        </w:rPr>
+        <w:t xml:space="preserve">lick </w:t>
+      </w:r>
+      <w:r>
+        <w:rPr>
+          <w:rFonts w:asciiTheme="minorHAnsi" w:hAnsiTheme="minorHAnsi" w:cstheme="minorHAnsi"/>
+          <w:lang w:val="en-GB"/>
+        </w:rPr>
+        <w:t xml:space="preserve">the </w:t>
+      </w:r>
+      <w:r>
+        <w:rPr>
+          <w:rFonts w:asciiTheme="minorHAnsi" w:hAnsiTheme="minorHAnsi" w:cstheme="minorHAnsi"/>
+          <w:b/>
+          <w:bCs/>
+          <w:lang w:val="en-GB"/>
+        </w:rPr>
+        <w:t>Add</w:t>
+      </w:r>
+      <w:r>
+        <w:rPr>
+          <w:rFonts w:asciiTheme="minorHAnsi" w:hAnsiTheme="minorHAnsi" w:cstheme="minorHAnsi"/>
+          <w:lang w:val="en-GB"/>
+        </w:rPr>
+        <w:t xml:space="preserve"> button in the </w:t>
+      </w:r>
+      <w:r>
+        <w:rPr>
+          <w:rFonts w:asciiTheme="minorHAnsi" w:hAnsiTheme="minorHAnsi" w:cstheme="minorHAnsi"/>
+          <w:b/>
+          <w:bCs/>
+          <w:lang w:val="en-GB"/>
+        </w:rPr>
+        <w:t>Edit Libraries</w:t>
+      </w:r>
+      <w:r>
+        <w:rPr>
+          <w:rFonts w:asciiTheme="minorHAnsi" w:hAnsiTheme="minorHAnsi" w:cstheme="minorHAnsi"/>
+          <w:lang w:val="en-GB"/>
+        </w:rPr>
+        <w:t xml:space="preserve"> </w:t>
+      </w:r>
+      <w:r>
+        <w:rPr>
+          <w:rFonts w:asciiTheme="minorHAnsi" w:hAnsiTheme="minorHAnsi" w:cstheme="minorHAnsi"/>
+          <w:lang w:val="en-GB"/>
+        </w:rPr>
+        <w:t>form.</w:t>
+      </w:r>
+    </w:p>
+    <w:p>
+      <w:pPr>
+        <w:pStyle w:val="ListParagraph"/>
+        <w:numPr>
+          <w:ilvl w:val="0"/>
+          <w:numId w:val="7"/>
+        </w:numPr>
+        <w:autoSpaceDE w:val="0"/>
+        <w:autoSpaceDN w:val="0"/>
+        <w:adjustRightInd w:val="0"/>
+        <w:spacing w:before="240" w:after="0" w:line="240" w:lineRule="auto"/>
+        <w:rPr>
+          <w:rFonts w:asciiTheme="minorHAnsi" w:hAnsiTheme="minorHAnsi" w:cstheme="minorHAnsi"/>
+          <w:lang w:val="en-GB"/>
+        </w:rPr>
+      </w:pPr>
+      <w:r>
+        <w:rPr>
+          <w:rFonts w:asciiTheme="minorHAnsi" w:hAnsiTheme="minorHAnsi" w:cstheme="minorHAnsi"/>
+          <w:lang w:val="en-GB"/>
+        </w:rPr>
+        <w:t xml:space="preserve">In the </w:t>
+      </w:r>
+      <w:r>
+        <w:rPr>
+          <w:rFonts w:asciiTheme="minorHAnsi" w:hAnsiTheme="minorHAnsi" w:cstheme="minorHAnsi"/>
+          <w:b/>
+          <w:bCs/>
+          <w:lang w:val="en-GB"/>
+        </w:rPr>
+        <w:t>Name</w:t>
+      </w:r>
+      <w:r>
+        <w:rPr>
+          <w:rFonts w:asciiTheme="minorHAnsi" w:hAnsiTheme="minorHAnsi" w:cstheme="minorHAnsi"/>
+          <w:lang w:val="en-GB"/>
+        </w:rPr>
+        <w:t xml:space="preserve"> field enter</w:t>
+      </w:r>
+      <w:r>
+        <w:rPr>
+          <w:rFonts w:asciiTheme="minorHAnsi" w:hAnsiTheme="minorHAnsi" w:cstheme="minorHAnsi"/>
+          <w:lang w:val="en-GB"/>
+        </w:rPr>
+        <w:t xml:space="preserve"> “shotgun”</w:t>
+      </w:r>
+      <w:r>
+        <w:rPr>
+          <w:rFonts w:asciiTheme="minorHAnsi" w:hAnsiTheme="minorHAnsi" w:cstheme="minorHAnsi"/>
+          <w:lang w:val="en-GB"/>
+        </w:rPr>
+        <w:t>.</w:t>
+      </w:r>
+    </w:p>
+    <w:p>
+      <w:pPr>
+        <w:pStyle w:val="ListParagraph"/>
+        <w:numPr>
+          <w:ilvl w:val="0"/>
+          <w:numId w:val="7"/>
+        </w:numPr>
+        <w:autoSpaceDE w:val="0"/>
+        <w:autoSpaceDN w:val="0"/>
+        <w:adjustRightInd w:val="0"/>
+        <w:spacing w:before="240" w:after="0" w:line="240" w:lineRule="auto"/>
+        <w:rPr>
+          <w:rFonts w:asciiTheme="minorHAnsi" w:hAnsiTheme="minorHAnsi" w:cstheme="minorHAnsi"/>
+          <w:lang w:val="en-GB"/>
+        </w:rPr>
+      </w:pPr>
+      <w:r>
+        <w:rPr>
+          <w:rFonts w:asciiTheme="minorHAnsi" w:hAnsiTheme="minorHAnsi" w:cstheme="minorHAnsi"/>
+          <w:lang w:val="en-GB"/>
+        </w:rPr>
+        <w:t xml:space="preserve">Click </w:t>
+      </w:r>
+      <w:r>
+        <w:rPr>
+          <w:rFonts w:asciiTheme="minorHAnsi" w:hAnsiTheme="minorHAnsi" w:cstheme="minorHAnsi"/>
+          <w:lang w:val="en-GB"/>
+        </w:rPr>
+        <w:t xml:space="preserve">the </w:t>
+      </w:r>
+      <w:r>
+        <w:rPr>
+          <w:rFonts w:asciiTheme="minorHAnsi" w:hAnsiTheme="minorHAnsi" w:cstheme="minorHAnsi"/>
+          <w:b/>
+          <w:bCs/>
+          <w:lang w:val="en-GB"/>
+        </w:rPr>
+        <w:t>Browse</w:t>
+      </w:r>
+      <w:r>
+        <w:rPr>
+          <w:rFonts w:asciiTheme="minorHAnsi" w:hAnsiTheme="minorHAnsi" w:cstheme="minorHAnsi"/>
+          <w:lang w:val="en-GB"/>
+        </w:rPr>
+        <w:t xml:space="preserve"> button.</w:t>
+      </w:r>
+    </w:p>
+    <w:p>
+      <w:pPr>
+        <w:pStyle w:val="ListParagraph"/>
+        <w:numPr>
+          <w:ilvl w:val="0"/>
+          <w:numId w:val="7"/>
+        </w:numPr>
+        <w:autoSpaceDE w:val="0"/>
+        <w:autoSpaceDN w:val="0"/>
+        <w:adjustRightInd w:val="0"/>
+        <w:spacing w:before="240" w:after="0" w:line="240" w:lineRule="auto"/>
+        <w:rPr>
+          <w:rFonts w:asciiTheme="minorHAnsi" w:hAnsiTheme="minorHAnsi" w:cstheme="minorHAnsi"/>
+          <w:lang w:val="en-GB"/>
+        </w:rPr>
+      </w:pPr>
+      <w:r>
+        <w:rPr>
+          <w:rFonts w:asciiTheme="minorHAnsi" w:hAnsiTheme="minorHAnsi" w:cstheme="minorHAnsi"/>
+          <w:lang w:val="en-GB"/>
+        </w:rPr>
+        <w:t>Navigate to</w:t>
+      </w:r>
+      <w:r>
+        <w:rPr>
+          <w:rFonts w:asciiTheme="minorHAnsi" w:hAnsiTheme="minorHAnsi" w:cstheme="minorHAnsi"/>
+          <w:lang w:val="en-GB"/>
+        </w:rPr>
+        <w:t xml:space="preserve"> the path </w:t>
+      </w:r>
+      <w:r>
+        <w:rPr>
+          <w:rFonts w:asciiTheme="minorHAnsi" w:hAnsiTheme="minorHAnsi" w:cstheme="minorHAnsi"/>
+          <w:lang w:val="en-GB"/>
+        </w:rPr>
+        <w:t>“</w:t>
+      </w:r>
+      <w:r>
+        <w:rPr>
+          <w:rFonts w:asciiTheme="minorHAnsi" w:hAnsiTheme="minorHAnsi" w:cstheme="minorHAnsi"/>
+          <w:lang w:val="en-GB"/>
+        </w:rPr>
+        <w:t>PRM-Orbi</w:t>
+      </w:r>
+      <w:r>
+        <w:rPr>
+          <w:rFonts w:asciiTheme="minorHAnsi" w:hAnsiTheme="minorHAnsi" w:cstheme="minorHAnsi"/>
+          <w:lang w:val="en-GB"/>
+        </w:rPr>
+        <w:t>/Shotgun Library</w:t>
+      </w:r>
+      <w:r>
+        <w:rPr>
+          <w:rFonts w:asciiTheme="minorHAnsi" w:hAnsiTheme="minorHAnsi" w:cstheme="minorHAnsi"/>
+          <w:lang w:val="en-GB"/>
+        </w:rPr>
+        <w:t>”</w:t>
+      </w:r>
+      <w:r>
+        <w:rPr>
+          <w:rFonts w:asciiTheme="minorHAnsi" w:hAnsiTheme="minorHAnsi" w:cstheme="minorHAnsi"/>
+          <w:lang w:val="en-GB"/>
+        </w:rPr>
+        <w:t xml:space="preserve"> </w:t>
+      </w:r>
+      <w:r>
+        <w:rPr>
+          <w:rFonts w:asciiTheme="minorHAnsi" w:hAnsiTheme="minorHAnsi" w:cstheme="minorHAnsi"/>
+          <w:lang w:val="en-GB"/>
+        </w:rPr>
+        <w:t>and s</w:t>
+      </w:r>
+      <w:r>
+        <w:rPr>
+          <w:rFonts w:asciiTheme="minorHAnsi" w:hAnsiTheme="minorHAnsi" w:cstheme="minorHAnsi"/>
+          <w:lang w:val="en-GB"/>
+        </w:rPr>
+        <w:t xml:space="preserve">elect the </w:t>
+      </w:r>
+      <w:r>
+        <w:rPr>
+          <w:rFonts w:asciiTheme="minorHAnsi" w:hAnsiTheme="minorHAnsi" w:cstheme="minorHAnsi"/>
+          <w:lang w:val="en-GB"/>
+        </w:rPr>
+        <w:t>“</w:t>
+      </w:r>
+      <w:proofErr w:type="spellStart"/>
+      <w:proofErr w:type="gramStart"/>
+      <w:r>
+        <w:rPr>
+          <w:rFonts w:asciiTheme="minorHAnsi" w:hAnsiTheme="minorHAnsi" w:cstheme="minorHAnsi"/>
+          <w:lang w:val="en-GB"/>
+        </w:rPr>
+        <w:t>shotgun.blib</w:t>
+      </w:r>
+      <w:proofErr w:type="spellEnd"/>
+      <w:proofErr w:type="gramEnd"/>
+      <w:r>
+        <w:rPr>
+          <w:rFonts w:asciiTheme="minorHAnsi" w:hAnsiTheme="minorHAnsi" w:cstheme="minorHAnsi"/>
+          <w:lang w:val="en-GB"/>
+        </w:rPr>
+        <w:t>”</w:t>
+      </w:r>
+      <w:r>
+        <w:rPr>
+          <w:rFonts w:asciiTheme="minorHAnsi" w:hAnsiTheme="minorHAnsi" w:cstheme="minorHAnsi"/>
+          <w:lang w:val="en-GB"/>
+        </w:rPr>
+        <w:t xml:space="preserve"> file.</w:t>
+      </w:r>
+    </w:p>
+    <w:p>
+      <w:pPr>
+        <w:pStyle w:val="ListParagraph"/>
+        <w:numPr>
+          <w:ilvl w:val="0"/>
+          <w:numId w:val="7"/>
+        </w:numPr>
+        <w:autoSpaceDE w:val="0"/>
+        <w:autoSpaceDN w:val="0"/>
+        <w:adjustRightInd w:val="0"/>
+        <w:spacing w:before="240" w:after="0" w:line="240" w:lineRule="auto"/>
+        <w:rPr>
+          <w:rFonts w:asciiTheme="minorHAnsi" w:hAnsiTheme="minorHAnsi" w:cstheme="minorHAnsi"/>
+          <w:lang w:val="en-GB"/>
+        </w:rPr>
+      </w:pPr>
+      <w:r>
+        <w:rPr>
+          <w:rFonts w:asciiTheme="minorHAnsi" w:hAnsiTheme="minorHAnsi" w:cstheme="minorHAnsi"/>
+          <w:lang w:val="en-GB"/>
+        </w:rPr>
+        <w:t>Click</w:t>
+      </w:r>
+      <w:r>
+        <w:rPr>
+          <w:rFonts w:asciiTheme="minorHAnsi" w:hAnsiTheme="minorHAnsi" w:cstheme="minorHAnsi"/>
+          <w:lang w:val="en-GB"/>
+        </w:rPr>
+        <w:t xml:space="preserve"> the</w:t>
+      </w:r>
+      <w:r>
+        <w:rPr>
+          <w:rFonts w:asciiTheme="minorHAnsi" w:hAnsiTheme="minorHAnsi" w:cstheme="minorHAnsi"/>
+          <w:lang w:val="en-GB"/>
+        </w:rPr>
+        <w:t xml:space="preserve"> </w:t>
+      </w:r>
+      <w:r>
+        <w:rPr>
+          <w:rFonts w:asciiTheme="minorHAnsi" w:hAnsiTheme="minorHAnsi" w:cstheme="minorHAnsi"/>
+          <w:b/>
+          <w:bCs/>
+          <w:lang w:val="en-GB"/>
+        </w:rPr>
+        <w:t>Open</w:t>
+      </w:r>
+      <w:r>
+        <w:rPr>
+          <w:rFonts w:asciiTheme="minorHAnsi" w:hAnsiTheme="minorHAnsi" w:cstheme="minorHAnsi"/>
+          <w:lang w:val="en-GB"/>
+        </w:rPr>
+        <w:t xml:space="preserve"> button</w:t>
+      </w:r>
+      <w:r>
+        <w:rPr>
+          <w:rFonts w:asciiTheme="minorHAnsi" w:hAnsiTheme="minorHAnsi" w:cstheme="minorHAnsi"/>
+          <w:lang w:val="en-GB"/>
+        </w:rPr>
+        <w:t>.</w:t>
+      </w:r>
+    </w:p>
+    <w:p>
+      <w:pPr>
+        <w:pStyle w:val="ListParagraph"/>
+        <w:numPr>
+          <w:ilvl w:val="0"/>
+          <w:numId w:val="7"/>
+        </w:numPr>
+        <w:autoSpaceDE w:val="0"/>
+        <w:autoSpaceDN w:val="0"/>
+        <w:adjustRightInd w:val="0"/>
+        <w:spacing w:before="240" w:after="0" w:line="240" w:lineRule="auto"/>
+        <w:rPr>
+          <w:rFonts w:asciiTheme="minorHAnsi" w:hAnsiTheme="minorHAnsi" w:cstheme="minorHAnsi"/>
+          <w:lang w:val="en-GB"/>
+        </w:rPr>
+      </w:pPr>
+      <w:r>
+        <w:rPr>
+          <w:rFonts w:asciiTheme="minorHAnsi" w:hAnsiTheme="minorHAnsi" w:cstheme="minorHAnsi"/>
+          <w:lang w:val="en-GB"/>
+        </w:rPr>
+        <w:t xml:space="preserve">Uncheck </w:t>
+      </w:r>
+      <w:r>
+        <w:rPr>
+          <w:rFonts w:asciiTheme="minorHAnsi" w:hAnsiTheme="minorHAnsi" w:cstheme="minorHAnsi"/>
+          <w:b/>
+          <w:bCs/>
+          <w:lang w:val="en-GB"/>
+        </w:rPr>
+        <w:t>Use explicit peak bounds</w:t>
+      </w:r>
+      <w:r>
+        <w:rPr>
+          <w:rFonts w:asciiTheme="minorHAnsi" w:hAnsiTheme="minorHAnsi" w:cstheme="minorHAnsi"/>
+          <w:lang w:val="en-GB"/>
+        </w:rPr>
+        <w:t>.</w:t>
+      </w:r>
+      <w:r>
+        <w:rPr>
+          <w:rFonts w:asciiTheme="minorHAnsi" w:hAnsiTheme="minorHAnsi" w:cstheme="minorHAnsi"/>
+          <w:lang w:val="en-GB"/>
+        </w:rPr>
+        <w:t xml:space="preserve"> (</w:t>
+      </w:r>
+      <w:proofErr w:type="gramStart"/>
+      <w:r>
+        <w:rPr>
+          <w:rFonts w:asciiTheme="minorHAnsi" w:hAnsiTheme="minorHAnsi" w:cstheme="minorHAnsi"/>
+          <w:lang w:val="en-GB"/>
+        </w:rPr>
+        <w:t>though</w:t>
+      </w:r>
+      <w:proofErr w:type="gramEnd"/>
+      <w:r>
+        <w:rPr>
+          <w:rFonts w:asciiTheme="minorHAnsi" w:hAnsiTheme="minorHAnsi" w:cstheme="minorHAnsi"/>
+          <w:lang w:val="en-GB"/>
+        </w:rPr>
+        <w:t xml:space="preserve"> there are none in this library)</w:t>
+      </w:r>
+    </w:p>
+    <w:p>
+      <w:pPr>
+        <w:pStyle w:val="ListParagraph"/>
+        <w:numPr>
+          <w:ilvl w:val="0"/>
+          <w:numId w:val="7"/>
+        </w:numPr>
+        <w:autoSpaceDE w:val="0"/>
+        <w:autoSpaceDN w:val="0"/>
+        <w:adjustRightInd w:val="0"/>
+        <w:spacing w:before="240" w:after="0" w:line="240" w:lineRule="auto"/>
+        <w:rPr>
+          <w:rFonts w:asciiTheme="minorHAnsi" w:hAnsiTheme="minorHAnsi" w:cstheme="minorHAnsi"/>
+          <w:lang w:val="en-GB"/>
+        </w:rPr>
+      </w:pPr>
+      <w:r>
+        <w:rPr>
+          <w:rFonts w:asciiTheme="minorHAnsi" w:hAnsiTheme="minorHAnsi" w:cstheme="minorHAnsi"/>
+          <w:lang w:val="en-GB"/>
+        </w:rPr>
+        <w:t>Click</w:t>
+      </w:r>
+      <w:r>
+        <w:rPr>
+          <w:rFonts w:asciiTheme="minorHAnsi" w:hAnsiTheme="minorHAnsi" w:cstheme="minorHAnsi"/>
+          <w:lang w:val="en-GB"/>
+        </w:rPr>
+        <w:t xml:space="preserve"> the</w:t>
+      </w:r>
+      <w:r>
+        <w:rPr>
+          <w:rFonts w:asciiTheme="minorHAnsi" w:hAnsiTheme="minorHAnsi" w:cstheme="minorHAnsi"/>
+          <w:lang w:val="en-GB"/>
+        </w:rPr>
+        <w:t xml:space="preserve"> </w:t>
+      </w:r>
+      <w:r>
+        <w:rPr>
+          <w:rFonts w:asciiTheme="minorHAnsi" w:hAnsiTheme="minorHAnsi" w:cstheme="minorHAnsi"/>
+          <w:b/>
+          <w:bCs/>
+          <w:lang w:val="en-GB"/>
+        </w:rPr>
+        <w:t>OK</w:t>
+      </w:r>
+      <w:r>
+        <w:rPr>
+          <w:rFonts w:asciiTheme="minorHAnsi" w:hAnsiTheme="minorHAnsi" w:cstheme="minorHAnsi"/>
+          <w:lang w:val="en-GB"/>
+        </w:rPr>
+        <w:t xml:space="preserve"> button</w:t>
+      </w:r>
+      <w:r>
+        <w:rPr>
+          <w:rFonts w:asciiTheme="minorHAnsi" w:hAnsiTheme="minorHAnsi" w:cstheme="minorHAnsi"/>
+          <w:lang w:val="en-GB"/>
+        </w:rPr>
+        <w:t>.</w:t>
+      </w:r>
+    </w:p>
+    <w:p>
+      <w:pPr>
+        <w:pStyle w:val="ListParagraph"/>
+        <w:numPr>
+          <w:ilvl w:val="0"/>
+          <w:numId w:val="7"/>
+        </w:numPr>
+        <w:autoSpaceDE w:val="0"/>
+        <w:autoSpaceDN w:val="0"/>
+        <w:adjustRightInd w:val="0"/>
+        <w:spacing w:before="240" w:after="0" w:line="240" w:lineRule="auto"/>
+        <w:rPr>
+          <w:rFonts w:asciiTheme="minorHAnsi" w:hAnsiTheme="minorHAnsi" w:cstheme="minorHAnsi"/>
+          <w:lang w:val="en-GB"/>
+        </w:rPr>
+      </w:pPr>
+      <w:r>
+        <w:rPr>
+          <w:rFonts w:asciiTheme="minorHAnsi" w:hAnsiTheme="minorHAnsi" w:cstheme="minorHAnsi"/>
+          <w:lang w:val="en-GB"/>
+        </w:rPr>
+        <w:t xml:space="preserve">Click </w:t>
+      </w:r>
+      <w:r>
+        <w:rPr>
+          <w:rFonts w:asciiTheme="minorHAnsi" w:hAnsiTheme="minorHAnsi" w:cstheme="minorHAnsi"/>
+          <w:lang w:val="en-GB"/>
+        </w:rPr>
+        <w:t xml:space="preserve">the </w:t>
+      </w:r>
+      <w:r>
+        <w:rPr>
+          <w:rFonts w:asciiTheme="minorHAnsi" w:hAnsiTheme="minorHAnsi" w:cstheme="minorHAnsi"/>
+          <w:lang w:val="en-GB"/>
+        </w:rPr>
+        <w:t>Up</w:t>
+      </w:r>
+      <w:r>
+        <w:rPr>
+          <w:rFonts w:asciiTheme="minorHAnsi" w:hAnsiTheme="minorHAnsi" w:cstheme="minorHAnsi"/>
+          <w:lang w:val="en-GB"/>
+        </w:rPr>
+        <w:t xml:space="preserve"> button</w:t>
+      </w:r>
+      <w:r>
+        <w:rPr>
+          <w:rFonts w:asciiTheme="minorHAnsi" w:hAnsiTheme="minorHAnsi" w:cstheme="minorHAnsi"/>
+          <w:lang w:val="en-GB"/>
+        </w:rPr>
+        <w:t xml:space="preserve"> to promote the “shotgun” library to being first</w:t>
+      </w:r>
+      <w:r>
+        <w:rPr>
+          <w:rFonts w:asciiTheme="minorHAnsi" w:hAnsiTheme="minorHAnsi" w:cstheme="minorHAnsi"/>
+          <w:lang w:val="en-GB"/>
+        </w:rPr>
+        <w:t xml:space="preserve"> in the </w:t>
+      </w:r>
+      <w:r>
+        <w:rPr>
+          <w:rFonts w:asciiTheme="minorHAnsi" w:hAnsiTheme="minorHAnsi" w:cstheme="minorHAnsi"/>
+          <w:b/>
+          <w:bCs/>
+          <w:lang w:val="en-GB"/>
+        </w:rPr>
+        <w:t>Edit Libraries</w:t>
+      </w:r>
+      <w:r>
+        <w:rPr>
+          <w:rFonts w:asciiTheme="minorHAnsi" w:hAnsiTheme="minorHAnsi" w:cstheme="minorHAnsi"/>
+          <w:lang w:val="en-GB"/>
+        </w:rPr>
+        <w:t xml:space="preserve"> form</w:t>
+      </w:r>
+      <w:r>
+        <w:rPr>
+          <w:rFonts w:asciiTheme="minorHAnsi" w:hAnsiTheme="minorHAnsi" w:cstheme="minorHAnsi"/>
+          <w:lang w:val="en-GB"/>
+        </w:rPr>
+        <w:t>.</w:t>
+      </w:r>
+    </w:p>
+    <w:p>
+      <w:pPr>
+        <w:pStyle w:val="ListParagraph"/>
+        <w:numPr>
+          <w:ilvl w:val="0"/>
+          <w:numId w:val="7"/>
+        </w:numPr>
+        <w:autoSpaceDE w:val="0"/>
+        <w:autoSpaceDN w:val="0"/>
+        <w:adjustRightInd w:val="0"/>
+        <w:spacing w:before="240" w:after="0" w:line="240" w:lineRule="auto"/>
+        <w:rPr>
+          <w:rFonts w:asciiTheme="minorHAnsi" w:hAnsiTheme="minorHAnsi" w:cstheme="minorHAnsi"/>
+          <w:lang w:val="en-GB"/>
+        </w:rPr>
+      </w:pPr>
+      <w:r>
+        <w:rPr>
+          <w:rFonts w:asciiTheme="minorHAnsi" w:hAnsiTheme="minorHAnsi" w:cstheme="minorHAnsi"/>
+          <w:lang w:val="en-GB"/>
+        </w:rPr>
+        <w:t>Click</w:t>
+      </w:r>
+      <w:r>
+        <w:rPr>
+          <w:rFonts w:asciiTheme="minorHAnsi" w:hAnsiTheme="minorHAnsi" w:cstheme="minorHAnsi"/>
+          <w:lang w:val="en-GB"/>
+        </w:rPr>
+        <w:t xml:space="preserve"> the </w:t>
+      </w:r>
+      <w:r>
+        <w:rPr>
+          <w:rFonts w:asciiTheme="minorHAnsi" w:hAnsiTheme="minorHAnsi" w:cstheme="minorHAnsi"/>
+          <w:b/>
+          <w:bCs/>
+          <w:lang w:val="en-GB"/>
+        </w:rPr>
+        <w:t>OK</w:t>
+      </w:r>
+      <w:r>
+        <w:rPr>
+          <w:rFonts w:asciiTheme="minorHAnsi" w:hAnsiTheme="minorHAnsi" w:cstheme="minorHAnsi"/>
+          <w:lang w:val="en-GB"/>
+        </w:rPr>
+        <w:t xml:space="preserve"> button</w:t>
+      </w:r>
+      <w:r>
+        <w:rPr>
+          <w:rFonts w:asciiTheme="minorHAnsi" w:hAnsiTheme="minorHAnsi" w:cstheme="minorHAnsi"/>
+          <w:lang w:val="en-GB"/>
+        </w:rPr>
+        <w:t>.</w:t>
+      </w:r>
+    </w:p>
+    <w:p>
+      <w:pPr>
+        <w:pStyle w:val="ListParagraph"/>
+        <w:numPr>
+          <w:ilvl w:val="0"/>
+          <w:numId w:val="7"/>
+        </w:numPr>
+        <w:autoSpaceDE w:val="0"/>
+        <w:autoSpaceDN w:val="0"/>
+        <w:adjustRightInd w:val="0"/>
+        <w:spacing w:before="240" w:after="0" w:line="240" w:lineRule="auto"/>
+        <w:rPr>
+          <w:rFonts w:asciiTheme="minorHAnsi" w:hAnsiTheme="minorHAnsi" w:cstheme="minorHAnsi"/>
+          <w:lang w:val="en-GB"/>
+        </w:rPr>
+      </w:pPr>
+      <w:r>
+        <w:rPr>
+          <w:rFonts w:asciiTheme="minorHAnsi" w:hAnsiTheme="minorHAnsi" w:cstheme="minorHAnsi"/>
+          <w:lang w:val="en-GB"/>
+        </w:rPr>
+        <w:t xml:space="preserve">Check the checkboxes beside </w:t>
+      </w:r>
+      <w:r>
+        <w:rPr>
+          <w:rFonts w:asciiTheme="minorHAnsi" w:hAnsiTheme="minorHAnsi" w:cstheme="minorHAnsi"/>
+          <w:lang w:val="en-GB"/>
+        </w:rPr>
+        <w:t>both libraries</w:t>
+      </w:r>
+      <w:r>
+        <w:rPr>
+          <w:rFonts w:asciiTheme="minorHAnsi" w:hAnsiTheme="minorHAnsi" w:cstheme="minorHAnsi"/>
+          <w:lang w:val="en-GB"/>
+        </w:rPr>
+        <w:t xml:space="preserve"> in the </w:t>
+      </w:r>
+      <w:proofErr w:type="gramStart"/>
+      <w:r>
+        <w:rPr>
+          <w:rFonts w:asciiTheme="minorHAnsi" w:hAnsiTheme="minorHAnsi" w:cstheme="minorHAnsi"/>
+          <w:b/>
+          <w:bCs/>
+          <w:lang w:val="en-GB"/>
+        </w:rPr>
+        <w:t>Library</w:t>
+      </w:r>
+      <w:proofErr w:type="gramEnd"/>
+      <w:r>
+        <w:rPr>
+          <w:rFonts w:asciiTheme="minorHAnsi" w:hAnsiTheme="minorHAnsi" w:cstheme="minorHAnsi"/>
+          <w:lang w:val="en-GB"/>
+        </w:rPr>
+        <w:t xml:space="preserve"> tab</w:t>
+      </w:r>
+      <w:r>
+        <w:rPr>
+          <w:rFonts w:asciiTheme="minorHAnsi" w:hAnsiTheme="minorHAnsi" w:cstheme="minorHAnsi"/>
+          <w:lang w:val="en-GB"/>
+        </w:rPr>
+        <w:t>.</w:t>
+      </w:r>
+    </w:p>
+    <w:p>
+      <w:pPr>
+        <w:spacing w:before="240"/>
+        <w:rPr>
+          <w:lang w:val="en-GB"/>
+        </w:rPr>
+      </w:pPr>
+      <w:r>
+        <w:rPr>
+          <w:b/>
+          <w:bCs/>
+          <w:color w:val="4F6228" w:themeColor="accent3" w:themeShade="80"/>
+          <w:lang w:val="en-GB"/>
+        </w:rPr>
+        <w:t>Tip!</w:t>
+      </w:r>
+      <w:r>
+        <w:rPr>
+          <w:lang w:val="en-GB"/>
+        </w:rPr>
+        <w:t xml:space="preserve"> You can visualize and browse all peptides of your library in the </w:t>
+      </w:r>
+      <w:r>
+        <w:rPr>
+          <w:lang w:val="en-GB"/>
+        </w:rPr>
+        <w:t>S</w:t>
+      </w:r>
+      <w:r>
+        <w:rPr>
+          <w:lang w:val="en-GB"/>
+        </w:rPr>
+        <w:t xml:space="preserve">pectral </w:t>
+      </w:r>
+      <w:r>
+        <w:rPr>
+          <w:lang w:val="en-GB"/>
+        </w:rPr>
+        <w:t>L</w:t>
+      </w:r>
+      <w:r>
+        <w:rPr>
+          <w:lang w:val="en-GB"/>
+        </w:rPr>
+        <w:t xml:space="preserve">ibrary </w:t>
+      </w:r>
+      <w:r>
+        <w:rPr>
+          <w:lang w:val="en-GB"/>
+        </w:rPr>
+        <w:t>Explorer under</w:t>
+      </w:r>
+      <w:r>
+        <w:rPr>
+          <w:lang w:val="en-GB"/>
+        </w:rPr>
+        <w:t xml:space="preserve"> </w:t>
+      </w:r>
+      <w:r>
+        <w:rPr>
+          <w:lang w:val="en-GB"/>
+        </w:rPr>
+        <w:br/>
+      </w:r>
+      <w:r>
+        <w:rPr>
+          <w:b/>
+          <w:bCs/>
+          <w:lang w:val="en-GB"/>
+        </w:rPr>
+        <w:t>View</w:t>
+      </w:r>
+      <w:r>
+        <w:rPr>
+          <w:lang w:val="en-GB"/>
+        </w:rPr>
+        <w:t xml:space="preserve"> </w:t>
+      </w:r>
+      <w:r>
+        <w:rPr>
+          <w:lang w:val="en-GB"/>
+        </w:rPr>
+        <w:t>→</w:t>
+      </w:r>
+      <w:r>
+        <w:rPr>
+          <w:lang w:val="en-GB"/>
+        </w:rPr>
+        <w:t xml:space="preserve"> </w:t>
+      </w:r>
+      <w:r>
+        <w:rPr>
+          <w:b/>
+          <w:bCs/>
+          <w:lang w:val="en-GB"/>
+        </w:rPr>
+        <w:t>Spectral Libraries</w:t>
+      </w:r>
+      <w:r>
+        <w:rPr>
+          <w:lang w:val="en-GB"/>
+        </w:rPr>
+        <w:t>.</w:t>
+      </w:r>
+    </w:p>
+    <w:p>
+      <w:pPr>
+        <w:spacing w:before="240"/>
+        <w:rPr>
+          <w:lang w:val="en-GB"/>
+        </w:rPr>
+      </w:pPr>
+      <w:r>
+        <w:rPr>
+          <w:b/>
+          <w:bCs/>
+          <w:color w:val="4F6228" w:themeColor="accent3" w:themeShade="80"/>
+          <w:lang w:val="en-GB"/>
+        </w:rPr>
+        <w:t>Tip!</w:t>
+      </w:r>
+      <w:r>
+        <w:rPr>
+          <w:lang w:val="en-GB"/>
+        </w:rPr>
+        <w:t xml:space="preserve"> Skyline supports building libraries from many peptide spectrum matching pipeline outputs. The list of supported files can be found online:</w:t>
+      </w:r>
+      <w:r>
+        <w:rPr>
+          <w:lang w:val="en-GB"/>
+        </w:rPr>
+        <w:t xml:space="preserve"> </w:t>
+      </w:r>
+      <w:hyperlink r:id="rId17" w:history="1">
+        <w:r>
+          <w:rPr>
+            <w:rStyle w:val="Hyperlink"/>
+            <w:lang w:val="en-GB"/>
+          </w:rPr>
+          <w:t>https://skyline.ms/build-blib.url</w:t>
+        </w:r>
+      </w:hyperlink>
+    </w:p>
+    <w:p>
+      <w:pPr>
+        <w:spacing w:before="240"/>
+        <w:rPr>
+          <w:lang w:val="en-GB"/>
+        </w:rPr>
+      </w:pPr>
+      <w:r>
+        <w:rPr>
+          <w:b/>
+          <w:bCs/>
+          <w:color w:val="4F6228" w:themeColor="accent3" w:themeShade="80"/>
+          <w:lang w:val="en-GB"/>
+        </w:rPr>
+        <w:t>Tip!</w:t>
+      </w:r>
+      <w:r>
+        <w:rPr>
+          <w:lang w:val="en-GB"/>
+        </w:rPr>
+        <w:t xml:space="preserve"> In case you have more than one library, once </w:t>
+      </w:r>
+      <w:r>
+        <w:rPr>
+          <w:lang w:val="en-GB"/>
+        </w:rPr>
+        <w:t>you</w:t>
+      </w:r>
+      <w:r>
+        <w:rPr>
+          <w:lang w:val="en-GB"/>
+        </w:rPr>
+        <w:t xml:space="preserve"> have a list of peptides uploaded, if both libraries contain an MS2 spectrum, at the top of the MS/MS spectrum tab you can select from the drop-down menu, which library spectrum you would like to see </w:t>
+      </w:r>
+      <w:r>
+        <w:rPr>
+          <w:lang w:val="en-GB"/>
+        </w:rPr>
+        <w:t>plotted</w:t>
+      </w:r>
+      <w:r>
+        <w:rPr>
+          <w:lang w:val="en-GB"/>
+        </w:rPr>
+        <w:t>.</w:t>
+      </w:r>
+    </w:p>
+    <w:p>
+      <w:pPr>
+        <w:spacing w:before="240"/>
+        <w:rPr>
+          <w:lang w:val="en-GB"/>
+        </w:rPr>
+      </w:pPr>
+      <w:r>
+        <w:rPr>
+          <w:lang w:val="en-GB"/>
+        </w:rPr>
+        <w:t xml:space="preserve">Once the libraries are built, uploaded and activated, </w:t>
+      </w:r>
+      <w:r>
+        <w:rPr>
+          <w:lang w:val="en-GB"/>
+        </w:rPr>
+        <w:t>you</w:t>
+      </w:r>
+      <w:r>
+        <w:rPr>
+          <w:lang w:val="en-GB"/>
+        </w:rPr>
+        <w:t xml:space="preserve"> can continue reviewing the other parameters in the </w:t>
+      </w:r>
+      <w:proofErr w:type="gramStart"/>
+      <w:r>
+        <w:rPr>
+          <w:b/>
+          <w:bCs/>
+          <w:lang w:val="en-GB"/>
+        </w:rPr>
+        <w:t>Library</w:t>
+      </w:r>
+      <w:proofErr w:type="gramEnd"/>
+      <w:r>
+        <w:rPr>
+          <w:lang w:val="en-GB"/>
+        </w:rPr>
+        <w:t xml:space="preserve"> tab</w:t>
+      </w:r>
+      <w:r>
+        <w:rPr>
+          <w:lang w:val="en-GB"/>
+        </w:rPr>
+        <w:t>:</w:t>
+      </w:r>
+    </w:p>
+    <w:p>
+      <w:pPr>
+        <w:spacing w:before="240"/>
+        <w:rPr>
+          <w:lang w:val="en-GB"/>
+        </w:rPr>
+      </w:pPr>
+      <w:r>
+        <w:rPr>
+          <w:b/>
+          <w:bCs/>
+          <w:lang w:val="en-GB"/>
+        </w:rPr>
+        <w:lastRenderedPageBreak/>
+        <w:t>Pick peptide matching</w:t>
+      </w:r>
+      <w:r>
+        <w:rPr>
+          <w:lang w:val="en-GB"/>
+        </w:rPr>
+        <w:t xml:space="preserve">: Select if peptides should be automatically selected according to the filter settings (defined in the </w:t>
+      </w:r>
+      <w:r>
+        <w:rPr>
+          <w:b/>
+          <w:bCs/>
+          <w:lang w:val="en-GB"/>
+        </w:rPr>
+        <w:t>Filter</w:t>
+      </w:r>
+      <w:r>
+        <w:rPr>
+          <w:lang w:val="en-GB"/>
+        </w:rPr>
+        <w:t xml:space="preserve"> tab)</w:t>
+      </w:r>
+      <w:r>
+        <w:rPr>
+          <w:lang w:val="en-GB"/>
+        </w:rPr>
+        <w:t xml:space="preserve"> before</w:t>
+      </w:r>
+      <w:r>
+        <w:rPr>
+          <w:lang w:val="en-GB"/>
+        </w:rPr>
+        <w:t xml:space="preserve"> or according to the library settings defined below.</w:t>
+      </w:r>
+      <w:r>
+        <w:rPr>
+          <w:lang w:val="en-GB"/>
+        </w:rPr>
+        <w:t xml:space="preserve"> In this tutorial you </w:t>
+      </w:r>
+      <w:r>
+        <w:rPr>
+          <w:lang w:val="en-GB"/>
+        </w:rPr>
+        <w:t>will use all pre-selected targeted peptides that appear in the library</w:t>
+      </w:r>
+      <w:r>
+        <w:rPr>
+          <w:lang w:val="en-GB"/>
+        </w:rPr>
+        <w:t>. You can leave the default setting (“Library”).</w:t>
+      </w:r>
+    </w:p>
+    <w:p>
+      <w:pPr>
+        <w:spacing w:before="240"/>
+        <w:rPr>
+          <w:lang w:val="en-GB"/>
+        </w:rPr>
+      </w:pPr>
+      <w:r>
+        <w:rPr>
+          <w:b/>
+          <w:bCs/>
+          <w:lang w:val="en-GB"/>
+        </w:rPr>
+        <w:t>Rank peptides by</w:t>
+      </w:r>
+      <w:r>
+        <w:rPr>
+          <w:lang w:val="en-GB"/>
+        </w:rPr>
+        <w:t>: Here you can define a ranking of all peptides available for a given protein in the library based on peak intensities, number of spectra for a given peptide, or score for spectrum quality.</w:t>
+      </w:r>
+      <w:r>
+        <w:rPr>
+          <w:lang w:val="en-GB"/>
+        </w:rPr>
+        <w:t xml:space="preserve"> In this tutorial you should </w:t>
+      </w:r>
+      <w:r>
+        <w:rPr>
+          <w:lang w:val="en-GB"/>
+        </w:rPr>
+        <w:t>leave this option inactive.</w:t>
+      </w:r>
+    </w:p>
+    <w:p>
+      <w:pPr>
+        <w:spacing w:before="240"/>
+        <w:rPr>
+          <w:lang w:val="en-GB"/>
+        </w:rPr>
+      </w:pPr>
+      <w:r>
+        <w:rPr>
+          <w:b/>
+          <w:bCs/>
+          <w:lang w:val="en-GB"/>
+        </w:rPr>
+        <w:t>Limit peptides per protein</w:t>
+      </w:r>
+      <w:r>
+        <w:rPr>
+          <w:lang w:val="en-GB"/>
+        </w:rPr>
+        <w:t>: Limits the number of automatically selected peptides per protein from the library.</w:t>
+      </w:r>
+      <w:r>
+        <w:rPr>
+          <w:lang w:val="en-GB"/>
+        </w:rPr>
+        <w:t xml:space="preserve"> In this tutorial you may leave this option blank.</w:t>
+      </w:r>
+    </w:p>
+    <w:p>
+      <w:pPr>
+        <w:keepNext/>
+        <w:spacing w:before="240"/>
+        <w:rPr>
+          <w:lang w:val="en-GB"/>
+        </w:rPr>
+      </w:pPr>
+      <w:r>
+        <w:rPr>
+          <w:lang w:val="en-GB"/>
+        </w:rPr>
+        <w:t>T</w:t>
+      </w:r>
+      <w:r>
+        <w:rPr>
+          <w:lang w:val="en-GB"/>
+        </w:rPr>
+        <w:t xml:space="preserve">he </w:t>
+      </w:r>
+      <w:proofErr w:type="gramStart"/>
+      <w:r>
+        <w:rPr>
+          <w:b/>
+          <w:bCs/>
+          <w:lang w:val="en-GB"/>
+        </w:rPr>
+        <w:t>Library</w:t>
+      </w:r>
+      <w:proofErr w:type="gramEnd"/>
+      <w:r>
+        <w:rPr>
+          <w:lang w:val="en-GB"/>
+        </w:rPr>
+        <w:t xml:space="preserve"> tab should look like this:</w:t>
+      </w:r>
+    </w:p>
+    <w:p>
+      <w:pPr>
+        <w:spacing w:before="240"/>
+        <w:rPr>
+          <w:lang w:val="en-GB"/>
+        </w:rPr>
+      </w:pPr>
+      <w:r>
+        <w:rPr>
+          <w:noProof/>
+        </w:rPr>
+        <w:drawing>
+          <wp:inline distT="0" distB="0" distL="0" distR="0" wp14:anchorId="60F2D051" wp14:editId="5E2E9DE6">
+            <wp:extent cx="3781425" cy="5191125"/>
+            <wp:effectExtent l="0" t="0" r="9525" b="9525"/>
+            <wp:docPr id="52" name="Picture 52" descr="Graphical user interface, application&#10;&#10;Description automatically generated"/>
+            <wp:cNvGraphicFramePr>
+              <a:graphicFrameLocks xmlns:a="http://schemas.openxmlformats.org/drawingml/2006/main" noChangeAspect="1"/>
+            </wp:cNvGraphicFramePr>
+            <a:graphic xmlns:a="http://schemas.openxmlformats.org/drawingml/2006/main">
+              <a:graphicData uri="http://schemas.openxmlformats.org/drawingml/2006/picture">
+                <pic:pic xmlns:pic="http://schemas.openxmlformats.org/drawingml/2006/picture">
+                  <pic:nvPicPr>
+                    <pic:cNvPr id="52" name="Picture 52" descr="Graphical user interface, application&#10;&#10;Description automatically generated"/>
+                    <pic:cNvPicPr/>
+                  </pic:nvPicPr>
+                  <pic:blipFill>
+                    <a:blip r:embed="rId18"/>
+                    <a:stretch>
+                      <a:fillRect/>
+                    </a:stretch>
+                  </pic:blipFill>
+                  <pic:spPr>
+                    <a:xfrm>
+                      <a:off x="0" y="0"/>
+                      <a:ext cx="3781425" cy="5191125"/>
+                    </a:xfrm>
+                    <a:prstGeom prst="rect">
+                      <a:avLst/>
+                    </a:prstGeom>
+                  </pic:spPr>
+                </pic:pic>
+              </a:graphicData>
+            </a:graphic>
+          </wp:inline>
+        </w:drawing>
+      </w:r>
+    </w:p>
+    <w:p>
+      <w:pPr>
+        <w:pStyle w:val="ListParagraph"/>
+        <w:numPr>
+          <w:ilvl w:val="0"/>
+          <w:numId w:val="4"/>
+        </w:numPr>
+      </w:pPr>
+      <w:r>
+        <w:t xml:space="preserve">Click the </w:t>
+      </w:r>
+      <w:r>
+        <w:rPr>
+          <w:b/>
+          <w:bCs/>
+        </w:rPr>
+        <w:t>Modifications</w:t>
+      </w:r>
+      <w:r>
+        <w:t xml:space="preserve"> tab.</w:t>
+      </w:r>
+    </w:p>
+    <w:p>
+      <w:pPr>
+        <w:pStyle w:val="Heading2"/>
+      </w:pPr>
+      <w:r>
+        <w:lastRenderedPageBreak/>
+        <w:t xml:space="preserve">Peptide Settings – </w:t>
+      </w:r>
+      <w:proofErr w:type="gramStart"/>
+      <w:r>
+        <w:t>Modifications</w:t>
+      </w:r>
+      <w:proofErr w:type="gramEnd"/>
+      <w:r>
+        <w:t xml:space="preserve"> tab</w:t>
+      </w:r>
+    </w:p>
+    <w:p>
+      <w:pPr>
+        <w:spacing w:before="240"/>
+        <w:rPr>
+          <w:lang w:val="en-GB"/>
+        </w:rPr>
+      </w:pPr>
+      <w:r>
+        <w:rPr>
+          <w:b/>
+          <w:bCs/>
+          <w:lang w:val="en-GB"/>
+        </w:rPr>
+        <w:t>Structural modifications</w:t>
+      </w:r>
+      <w:r>
+        <w:rPr>
+          <w:lang w:val="en-GB"/>
+        </w:rPr>
+        <w:t xml:space="preserve">: Structural modifications concern chemical modifications of peptides. They can either be static (always present) or variable (sometimes present, sometimes not). By </w:t>
+      </w:r>
+      <w:proofErr w:type="gramStart"/>
+      <w:r>
+        <w:rPr>
+          <w:lang w:val="en-GB"/>
+        </w:rPr>
+        <w:t>default</w:t>
+      </w:r>
+      <w:proofErr w:type="gramEnd"/>
+      <w:r>
+        <w:rPr>
+          <w:lang w:val="en-GB"/>
+        </w:rPr>
+        <w:t xml:space="preserve"> “Carbamidomethyl (C)” is </w:t>
+      </w:r>
+      <w:r>
+        <w:rPr>
+          <w:lang w:val="en-GB"/>
+        </w:rPr>
+        <w:t>checked</w:t>
+      </w:r>
+      <w:r>
+        <w:rPr>
+          <w:lang w:val="en-GB"/>
+        </w:rPr>
+        <w:t>, which comes from the reduction and alkylation step during sample preparation to avoid formation of disulphide bonds between cysteine residues.</w:t>
+      </w:r>
+      <w:r>
+        <w:rPr>
+          <w:lang w:val="en-GB"/>
+        </w:rPr>
+        <w:t xml:space="preserve"> </w:t>
+      </w:r>
+      <w:r>
+        <w:rPr>
+          <w:lang w:val="en-GB"/>
+        </w:rPr>
+        <w:t>Keep this modification.</w:t>
+      </w:r>
+    </w:p>
+    <w:p>
+      <w:pPr>
+        <w:spacing w:before="240"/>
+        <w:rPr>
+          <w:lang w:val="en-GB"/>
+        </w:rPr>
+      </w:pPr>
+      <w:r>
+        <w:rPr>
+          <w:b/>
+          <w:bCs/>
+          <w:lang w:val="en-GB"/>
+        </w:rPr>
+        <w:t>Max variable mods</w:t>
+      </w:r>
+      <w:r>
+        <w:rPr>
+          <w:lang w:val="en-GB"/>
+        </w:rPr>
+        <w:t xml:space="preserve"> and </w:t>
+      </w:r>
+      <w:r>
+        <w:rPr>
+          <w:b/>
+          <w:bCs/>
+          <w:lang w:val="en-GB"/>
+        </w:rPr>
+        <w:t>Max neutral losses</w:t>
+      </w:r>
+      <w:r>
+        <w:rPr>
+          <w:lang w:val="en-GB"/>
+        </w:rPr>
+        <w:t>: Select the maximal number of variable modifications and neutral losses according to your project.</w:t>
+      </w:r>
+      <w:r>
+        <w:rPr>
+          <w:lang w:val="en-GB"/>
+        </w:rPr>
+        <w:t xml:space="preserve"> </w:t>
+      </w:r>
+      <w:r>
+        <w:rPr>
+          <w:lang w:val="en-GB"/>
+        </w:rPr>
+        <w:t>Leave the default setting (3 variable modifications and 1 neutral loss).</w:t>
+      </w:r>
+    </w:p>
+    <w:p>
+      <w:pPr>
+        <w:spacing w:before="240"/>
+        <w:rPr>
+          <w:lang w:val="en-GB"/>
+        </w:rPr>
+      </w:pPr>
+      <w:r>
+        <w:rPr>
+          <w:b/>
+          <w:bCs/>
+          <w:lang w:val="en-GB"/>
+        </w:rPr>
+        <w:t>Isotope label type</w:t>
+      </w:r>
+      <w:r>
+        <w:rPr>
+          <w:lang w:val="en-GB"/>
+        </w:rPr>
+        <w:t>: Here you can define the isotope label type you plan to work with.</w:t>
+      </w:r>
+      <w:r>
+        <w:rPr>
+          <w:lang w:val="en-GB"/>
+        </w:rPr>
+        <w:t xml:space="preserve"> For this tutorial l</w:t>
+      </w:r>
+      <w:r>
+        <w:rPr>
+          <w:lang w:val="en-GB"/>
+        </w:rPr>
+        <w:t xml:space="preserve">eave the default “heavy” as </w:t>
+      </w:r>
+      <w:r>
+        <w:rPr>
+          <w:lang w:val="en-GB"/>
+        </w:rPr>
+        <w:t xml:space="preserve">the </w:t>
+      </w:r>
+      <w:r>
+        <w:rPr>
+          <w:lang w:val="en-GB"/>
+        </w:rPr>
+        <w:t>label type.</w:t>
+      </w:r>
+    </w:p>
+    <w:p>
+      <w:pPr>
+        <w:spacing w:before="240"/>
+        <w:rPr>
+          <w:lang w:val="en-GB"/>
+        </w:rPr>
+      </w:pPr>
+      <w:r>
+        <w:rPr>
+          <w:b/>
+          <w:bCs/>
+          <w:lang w:val="en-GB"/>
+        </w:rPr>
+        <w:t>Isotope modifications</w:t>
+      </w:r>
+      <w:r>
+        <w:rPr>
+          <w:lang w:val="en-GB"/>
+        </w:rPr>
+        <w:t>: Here you can define the chemical composition of your isotopic modification</w:t>
+      </w:r>
+      <w:r>
+        <w:rPr>
+          <w:lang w:val="en-GB"/>
+        </w:rPr>
+        <w:t>s</w:t>
+      </w:r>
+      <w:r>
+        <w:rPr>
+          <w:lang w:val="en-GB"/>
+        </w:rPr>
+        <w:t>. To select the isotopic modifications</w:t>
+      </w:r>
+      <w:r>
+        <w:rPr>
+          <w:lang w:val="en-GB"/>
+        </w:rPr>
+        <w:t>:</w:t>
+      </w:r>
+    </w:p>
+    <w:p>
+      <w:pPr>
+        <w:pStyle w:val="ListParagraph"/>
+        <w:numPr>
+          <w:ilvl w:val="0"/>
+          <w:numId w:val="4"/>
+        </w:numPr>
+        <w:spacing w:before="240"/>
+        <w:rPr>
+          <w:lang w:val="en-GB"/>
+        </w:rPr>
+      </w:pPr>
+      <w:r>
+        <w:rPr>
+          <w:lang w:val="en-GB"/>
+        </w:rPr>
+        <w:t>C</w:t>
+      </w:r>
+      <w:r>
+        <w:rPr>
+          <w:lang w:val="en-GB"/>
+        </w:rPr>
+        <w:t xml:space="preserve">lick </w:t>
+      </w:r>
+      <w:r>
+        <w:rPr>
+          <w:lang w:val="en-GB"/>
+        </w:rPr>
+        <w:t xml:space="preserve">the </w:t>
+      </w:r>
+      <w:r>
+        <w:rPr>
+          <w:b/>
+          <w:bCs/>
+          <w:lang w:val="en-GB"/>
+        </w:rPr>
+        <w:t xml:space="preserve">Edit </w:t>
+      </w:r>
+      <w:r>
+        <w:rPr>
+          <w:b/>
+          <w:bCs/>
+          <w:lang w:val="en-GB"/>
+        </w:rPr>
+        <w:t>L</w:t>
+      </w:r>
+      <w:r>
+        <w:rPr>
+          <w:b/>
+          <w:bCs/>
+          <w:lang w:val="en-GB"/>
+        </w:rPr>
+        <w:t>ist</w:t>
+      </w:r>
+      <w:r>
+        <w:rPr>
+          <w:lang w:val="en-GB"/>
+        </w:rPr>
+        <w:t xml:space="preserve"> button</w:t>
+      </w:r>
+      <w:r>
+        <w:rPr>
+          <w:lang w:val="en-GB"/>
+        </w:rPr>
+        <w:t xml:space="preserve"> and</w:t>
+      </w:r>
+      <w:r>
+        <w:rPr>
+          <w:lang w:val="en-GB"/>
+        </w:rPr>
+        <w:t xml:space="preserve"> then the</w:t>
+      </w:r>
+      <w:r>
+        <w:rPr>
+          <w:lang w:val="en-GB"/>
+        </w:rPr>
+        <w:t xml:space="preserve"> </w:t>
+      </w:r>
+      <w:r>
+        <w:rPr>
+          <w:b/>
+          <w:bCs/>
+          <w:lang w:val="en-GB"/>
+        </w:rPr>
+        <w:t>Add</w:t>
+      </w:r>
+      <w:r>
+        <w:rPr>
+          <w:lang w:val="en-GB"/>
+        </w:rPr>
+        <w:t xml:space="preserve"> button</w:t>
+      </w:r>
+      <w:r>
+        <w:rPr>
+          <w:lang w:val="en-GB"/>
+        </w:rPr>
+        <w:t>.</w:t>
+      </w:r>
+    </w:p>
+    <w:p>
+      <w:pPr>
+        <w:pStyle w:val="ListParagraph"/>
+        <w:numPr>
+          <w:ilvl w:val="0"/>
+          <w:numId w:val="4"/>
+        </w:numPr>
+        <w:spacing w:before="240"/>
+        <w:rPr>
+          <w:lang w:val="en-GB"/>
+        </w:rPr>
+      </w:pPr>
+      <w:r>
+        <w:rPr>
+          <w:lang w:val="en-GB"/>
+        </w:rPr>
+        <w:t xml:space="preserve">From the </w:t>
+      </w:r>
+      <w:r>
+        <w:rPr>
+          <w:b/>
+          <w:bCs/>
+          <w:lang w:val="en-GB"/>
+        </w:rPr>
+        <w:t xml:space="preserve">Name </w:t>
+      </w:r>
+      <w:r>
+        <w:rPr>
+          <w:lang w:val="en-GB"/>
+        </w:rPr>
+        <w:t xml:space="preserve">dropdown list, select the following isotopic </w:t>
+      </w:r>
+      <w:proofErr w:type="spellStart"/>
+      <w:r>
+        <w:rPr>
+          <w:lang w:val="en-GB"/>
+        </w:rPr>
+        <w:t>moditications</w:t>
+      </w:r>
+      <w:proofErr w:type="spellEnd"/>
+      <w:r>
+        <w:rPr>
+          <w:lang w:val="en-GB"/>
+        </w:rPr>
+        <w:t xml:space="preserve"> for </w:t>
+      </w:r>
+      <w:r>
+        <w:rPr>
+          <w:lang w:val="en-GB"/>
+        </w:rPr>
+        <w:t>this</w:t>
+      </w:r>
+      <w:r>
+        <w:rPr>
+          <w:lang w:val="en-GB"/>
+        </w:rPr>
+        <w:t xml:space="preserve"> case study (one-by-one) and click </w:t>
+      </w:r>
+      <w:r>
+        <w:rPr>
+          <w:lang w:val="en-GB"/>
+        </w:rPr>
+        <w:t xml:space="preserve">the </w:t>
+      </w:r>
+      <w:r>
+        <w:rPr>
+          <w:b/>
+          <w:bCs/>
+          <w:lang w:val="en-GB"/>
+        </w:rPr>
+        <w:t>OK</w:t>
+      </w:r>
+      <w:r>
+        <w:rPr>
+          <w:lang w:val="en-GB"/>
+        </w:rPr>
+        <w:t xml:space="preserve"> </w:t>
+      </w:r>
+      <w:r>
+        <w:rPr>
+          <w:lang w:val="en-GB"/>
+        </w:rPr>
+        <w:t>button</w:t>
+      </w:r>
+      <w:r>
+        <w:rPr>
+          <w:lang w:val="en-GB"/>
+        </w:rPr>
+        <w:t>.</w:t>
+      </w:r>
+    </w:p>
+    <w:p>
+      <w:pPr>
+        <w:pStyle w:val="ListParagraph"/>
+        <w:numPr>
+          <w:ilvl w:val="0"/>
+          <w:numId w:val="4"/>
+        </w:numPr>
+        <w:spacing w:before="240"/>
+        <w:rPr>
+          <w:lang w:val="en-GB"/>
+        </w:rPr>
+      </w:pPr>
+      <w:r>
+        <w:rPr>
+          <w:lang w:val="en-GB"/>
+        </w:rPr>
+        <w:t xml:space="preserve">Click the </w:t>
+      </w:r>
+      <w:r>
+        <w:rPr>
+          <w:b/>
+          <w:bCs/>
+          <w:lang w:val="en-GB"/>
+        </w:rPr>
+        <w:t>OK</w:t>
+      </w:r>
+      <w:r>
+        <w:rPr>
+          <w:lang w:val="en-GB"/>
+        </w:rPr>
+        <w:t xml:space="preserve"> button in the </w:t>
+      </w:r>
+      <w:r>
+        <w:rPr>
+          <w:b/>
+          <w:bCs/>
+          <w:lang w:val="en-GB"/>
+        </w:rPr>
+        <w:t>Edit Modifications</w:t>
+      </w:r>
+      <w:r>
+        <w:rPr>
+          <w:lang w:val="en-GB"/>
+        </w:rPr>
+        <w:t xml:space="preserve"> button.</w:t>
+      </w:r>
+    </w:p>
+    <w:p>
+      <w:pPr>
+        <w:pStyle w:val="ListParagraph"/>
+        <w:numPr>
+          <w:ilvl w:val="0"/>
+          <w:numId w:val="4"/>
+        </w:numPr>
+        <w:spacing w:before="240"/>
+        <w:rPr>
+          <w:lang w:val="en-GB"/>
+        </w:rPr>
+      </w:pPr>
+      <w:r>
+        <w:rPr>
+          <w:lang w:val="en-GB"/>
+        </w:rPr>
+        <w:t>Check the checkboxes for the newly added modifications</w:t>
+      </w:r>
+      <w:r>
+        <w:rPr>
+          <w:lang w:val="en-GB"/>
+        </w:rPr>
+        <w:br/>
+        <w:t>“L</w:t>
+      </w:r>
+      <w:r>
+        <w:rPr>
+          <w:lang w:val="en-GB"/>
+        </w:rPr>
+        <w:t>abel:13C(6)15</w:t>
+      </w:r>
+      <w:proofErr w:type="gramStart"/>
+      <w:r>
+        <w:rPr>
+          <w:lang w:val="en-GB"/>
+        </w:rPr>
+        <w:t>N(</w:t>
+      </w:r>
+      <w:proofErr w:type="gramEnd"/>
+      <w:r>
+        <w:rPr>
+          <w:lang w:val="en-GB"/>
+        </w:rPr>
+        <w:t>2) (C-term K)</w:t>
+      </w:r>
+      <w:r>
+        <w:rPr>
+          <w:lang w:val="en-GB"/>
+        </w:rPr>
+        <w:t>” and “</w:t>
+      </w:r>
+      <w:r>
+        <w:rPr>
+          <w:lang w:val="en-GB"/>
+        </w:rPr>
+        <w:t>Label:13C(6)15N(4) (C-term R)</w:t>
+      </w:r>
+      <w:r>
+        <w:rPr>
+          <w:lang w:val="en-GB"/>
+        </w:rPr>
+        <w:t>”</w:t>
+      </w:r>
+    </w:p>
+    <w:p>
+      <w:pPr>
+        <w:spacing w:before="240"/>
+        <w:rPr>
+          <w:lang w:val="en-GB"/>
+        </w:rPr>
+      </w:pPr>
+      <w:r>
+        <w:rPr>
+          <w:b/>
+          <w:bCs/>
+          <w:lang w:val="en-GB"/>
+        </w:rPr>
+        <w:t>Internal standard type</w:t>
+      </w:r>
+      <w:r>
+        <w:rPr>
+          <w:lang w:val="en-GB"/>
+        </w:rPr>
+        <w:t>: Define which labelling state should be your internal standard.</w:t>
+      </w:r>
+      <w:r>
+        <w:rPr>
+          <w:lang w:val="en-GB"/>
+        </w:rPr>
+        <w:t xml:space="preserve"> In this tutorial, you will use</w:t>
+      </w:r>
+      <w:r>
+        <w:rPr>
+          <w:lang w:val="en-GB"/>
+        </w:rPr>
+        <w:t xml:space="preserve"> </w:t>
+      </w:r>
+      <w:r>
+        <w:rPr>
+          <w:lang w:val="en-GB"/>
+        </w:rPr>
+        <w:t>s</w:t>
+      </w:r>
+      <w:r>
+        <w:rPr>
+          <w:lang w:val="en-GB"/>
+        </w:rPr>
+        <w:t>piked-in heavy reference peptides</w:t>
+      </w:r>
+      <w:r>
+        <w:rPr>
+          <w:lang w:val="en-GB"/>
+        </w:rPr>
+        <w:t>. So, you can</w:t>
+      </w:r>
+      <w:r>
+        <w:rPr>
+          <w:lang w:val="en-GB"/>
+        </w:rPr>
+        <w:t xml:space="preserve"> keep the default setting “heavy”.</w:t>
+      </w:r>
+    </w:p>
+    <w:p>
+      <w:pPr>
+        <w:keepNext/>
+        <w:spacing w:before="240"/>
+        <w:rPr>
+          <w:lang w:val="en-GB"/>
+        </w:rPr>
+      </w:pPr>
+      <w:r>
+        <w:rPr>
+          <w:lang w:val="en-GB"/>
+        </w:rPr>
+        <w:lastRenderedPageBreak/>
+        <w:t>T</w:t>
+      </w:r>
+      <w:r>
+        <w:rPr>
+          <w:lang w:val="en-GB"/>
+        </w:rPr>
+        <w:t xml:space="preserve">he </w:t>
+      </w:r>
+      <w:r>
+        <w:rPr>
+          <w:b/>
+          <w:bCs/>
+          <w:lang w:val="en-GB"/>
+        </w:rPr>
+        <w:t>Modifications</w:t>
+      </w:r>
+      <w:r>
+        <w:rPr>
+          <w:lang w:val="en-GB"/>
+        </w:rPr>
+        <w:t xml:space="preserve"> tab should </w:t>
+      </w:r>
+      <w:r>
+        <w:rPr>
+          <w:lang w:val="en-GB"/>
+        </w:rPr>
+        <w:t xml:space="preserve">now </w:t>
+      </w:r>
+      <w:r>
+        <w:rPr>
+          <w:lang w:val="en-GB"/>
+        </w:rPr>
+        <w:t>look like this:</w:t>
+      </w:r>
+    </w:p>
+    <w:p>
+      <w:pPr>
+        <w:spacing w:before="240"/>
+        <w:rPr>
+          <w:lang w:val="en-GB"/>
+        </w:rPr>
+      </w:pPr>
+      <w:r>
+        <w:rPr>
+          <w:noProof/>
+        </w:rPr>
+        <w:drawing>
+          <wp:inline distT="0" distB="0" distL="0" distR="0" wp14:anchorId="14098995" wp14:editId="4CEFE688">
+            <wp:extent cx="3781425" cy="5191125"/>
+            <wp:effectExtent l="0" t="0" r="9525" b="9525"/>
+            <wp:docPr id="53" name="Picture 53" descr="Graphical user interface, application&#10;&#10;Description automatically generated"/>
+            <wp:cNvGraphicFramePr>
+              <a:graphicFrameLocks xmlns:a="http://schemas.openxmlformats.org/drawingml/2006/main" noChangeAspect="1"/>
+            </wp:cNvGraphicFramePr>
+            <a:graphic xmlns:a="http://schemas.openxmlformats.org/drawingml/2006/main">
+              <a:graphicData uri="http://schemas.openxmlformats.org/drawingml/2006/picture">
+                <pic:pic xmlns:pic="http://schemas.openxmlformats.org/drawingml/2006/picture">
+                  <pic:nvPicPr>
+                    <pic:cNvPr id="53" name="Picture 53" descr="Graphical user interface, application&#10;&#10;Description automatically generated"/>
+                    <pic:cNvPicPr/>
+                  </pic:nvPicPr>
+                  <pic:blipFill>
+                    <a:blip r:embed="rId19"/>
+                    <a:stretch>
+                      <a:fillRect/>
+                    </a:stretch>
+                  </pic:blipFill>
+                  <pic:spPr>
+                    <a:xfrm>
+                      <a:off x="0" y="0"/>
+                      <a:ext cx="3781425" cy="5191125"/>
+                    </a:xfrm>
+                    <a:prstGeom prst="rect">
+                      <a:avLst/>
+                    </a:prstGeom>
+                  </pic:spPr>
+                </pic:pic>
+              </a:graphicData>
+            </a:graphic>
+          </wp:inline>
+        </w:drawing>
+      </w:r>
+    </w:p>
+    <w:p>
+      <w:pPr>
+        <w:spacing w:before="240"/>
+        <w:rPr>
+          <w:lang w:val="en-GB"/>
+        </w:rPr>
+      </w:pPr>
+    </w:p>
     <w:p>
       <w:pPr>
         <w:pStyle w:val="Heading1"/>
@@ -2035,11 +4744,12 @@
     </w:p>
     <w:p>
       <w:r>
+        <w:lastRenderedPageBreak/>
         <w:fldChar w:fldCharType="end"/>
       </w:r>
     </w:p>
     <w:sectPr>
-      <w:footerReference w:type="default" r:id="rId17"/>
+      <w:footerReference w:type="default" r:id="rId20"/>
       <w:pgSz w:w="12240" w:h="15840"/>
       <w:pgMar w:top="1440" w:right="1440" w:bottom="1440" w:left="1440" w:header="720" w:footer="720" w:gutter="0"/>
       <w:cols w:space="720"/>
@@ -2138,7 +4848,7 @@
   <w:abstractNum w:abstractNumId="0" w15:restartNumberingAfterBreak="0">
     <w:nsid w:val="30171F6E"/>
     <w:multiLevelType w:val="hybridMultilevel"/>
-    <w:tmpl w:val="52781804"/>
+    <w:tmpl w:val="B4C6BAF6"/>
     <w:lvl w:ilvl="0" w:tplc="04090001">
       <w:start w:val="1"/>
       <w:numFmt w:val="bullet"/>
@@ -2448,9 +5158,9 @@
     </w:lvl>
   </w:abstractNum>
   <w:abstractNum w:abstractNumId="3" w15:restartNumberingAfterBreak="0">
-    <w:nsid w:val="63BC69A3"/>
+    <w:nsid w:val="47925F36"/>
     <w:multiLevelType w:val="hybridMultilevel"/>
-    <w:tmpl w:val="839EA7EA"/>
+    <w:tmpl w:val="C5D27D3E"/>
     <w:lvl w:ilvl="0" w:tplc="04090001">
       <w:start w:val="1"/>
       <w:numFmt w:val="bullet"/>
@@ -2561,16 +5271,129 @@
     </w:lvl>
   </w:abstractNum>
   <w:abstractNum w:abstractNumId="4" w15:restartNumberingAfterBreak="0">
-    <w:nsid w:val="7D742C7E"/>
+    <w:nsid w:val="49157C41"/>
     <w:multiLevelType w:val="hybridMultilevel"/>
-    <w:tmpl w:val="387435E4"/>
+    <w:tmpl w:val="4402816E"/>
     <w:lvl w:ilvl="0" w:tplc="04090001">
       <w:start w:val="1"/>
       <w:numFmt w:val="bullet"/>
       <w:lvlText w:val=""/>
       <w:lvlJc w:val="left"/>
       <w:pPr>
-        <w:ind w:left="770" w:hanging="360"/>
+        <w:ind w:left="720" w:hanging="360"/>
+      </w:pPr>
+      <w:rPr>
+        <w:rFonts w:ascii="Symbol" w:hAnsi="Symbol" w:hint="default"/>
+      </w:rPr>
+    </w:lvl>
+    <w:lvl w:ilvl="1" w:tplc="04030003" w:tentative="1">
+      <w:start w:val="1"/>
+      <w:numFmt w:val="bullet"/>
+      <w:lvlText w:val="o"/>
+      <w:lvlJc w:val="left"/>
+      <w:pPr>
+        <w:ind w:left="1440" w:hanging="360"/>
+      </w:pPr>
+      <w:rPr>
+        <w:rFonts w:ascii="Courier New" w:hAnsi="Courier New" w:cs="Courier New" w:hint="default"/>
+      </w:rPr>
+    </w:lvl>
+    <w:lvl w:ilvl="2" w:tplc="04030005" w:tentative="1">
+      <w:start w:val="1"/>
+      <w:numFmt w:val="bullet"/>
+      <w:lvlText w:val=""/>
+      <w:lvlJc w:val="left"/>
+      <w:pPr>
+        <w:ind w:left="2160" w:hanging="360"/>
+      </w:pPr>
+      <w:rPr>
+        <w:rFonts w:ascii="Wingdings" w:hAnsi="Wingdings" w:hint="default"/>
+      </w:rPr>
+    </w:lvl>
+    <w:lvl w:ilvl="3" w:tplc="04030001" w:tentative="1">
+      <w:start w:val="1"/>
+      <w:numFmt w:val="bullet"/>
+      <w:lvlText w:val=""/>
+      <w:lvlJc w:val="left"/>
+      <w:pPr>
+        <w:ind w:left="2880" w:hanging="360"/>
+      </w:pPr>
+      <w:rPr>
+        <w:rFonts w:ascii="Symbol" w:hAnsi="Symbol" w:hint="default"/>
+      </w:rPr>
+    </w:lvl>
+    <w:lvl w:ilvl="4" w:tplc="04030003" w:tentative="1">
+      <w:start w:val="1"/>
+      <w:numFmt w:val="bullet"/>
+      <w:lvlText w:val="o"/>
+      <w:lvlJc w:val="left"/>
+      <w:pPr>
+        <w:ind w:left="3600" w:hanging="360"/>
+      </w:pPr>
+      <w:rPr>
+        <w:rFonts w:ascii="Courier New" w:hAnsi="Courier New" w:cs="Courier New" w:hint="default"/>
+      </w:rPr>
+    </w:lvl>
+    <w:lvl w:ilvl="5" w:tplc="04030005" w:tentative="1">
+      <w:start w:val="1"/>
+      <w:numFmt w:val="bullet"/>
+      <w:lvlText w:val=""/>
+      <w:lvlJc w:val="left"/>
+      <w:pPr>
+        <w:ind w:left="4320" w:hanging="360"/>
+      </w:pPr>
+      <w:rPr>
+        <w:rFonts w:ascii="Wingdings" w:hAnsi="Wingdings" w:hint="default"/>
+      </w:rPr>
+    </w:lvl>
+    <w:lvl w:ilvl="6" w:tplc="04030001" w:tentative="1">
+      <w:start w:val="1"/>
+      <w:numFmt w:val="bullet"/>
+      <w:lvlText w:val=""/>
+      <w:lvlJc w:val="left"/>
+      <w:pPr>
+        <w:ind w:left="5040" w:hanging="360"/>
+      </w:pPr>
+      <w:rPr>
+        <w:rFonts w:ascii="Symbol" w:hAnsi="Symbol" w:hint="default"/>
+      </w:rPr>
+    </w:lvl>
+    <w:lvl w:ilvl="7" w:tplc="04030003" w:tentative="1">
+      <w:start w:val="1"/>
+      <w:numFmt w:val="bullet"/>
+      <w:lvlText w:val="o"/>
+      <w:lvlJc w:val="left"/>
+      <w:pPr>
+        <w:ind w:left="5760" w:hanging="360"/>
+      </w:pPr>
+      <w:rPr>
+        <w:rFonts w:ascii="Courier New" w:hAnsi="Courier New" w:cs="Courier New" w:hint="default"/>
+      </w:rPr>
+    </w:lvl>
+    <w:lvl w:ilvl="8" w:tplc="04030005" w:tentative="1">
+      <w:start w:val="1"/>
+      <w:numFmt w:val="bullet"/>
+      <w:lvlText w:val=""/>
+      <w:lvlJc w:val="left"/>
+      <w:pPr>
+        <w:ind w:left="6480" w:hanging="360"/>
+      </w:pPr>
+      <w:rPr>
+        <w:rFonts w:ascii="Wingdings" w:hAnsi="Wingdings" w:hint="default"/>
+      </w:rPr>
+    </w:lvl>
+  </w:abstractNum>
+  <w:abstractNum w:abstractNumId="5" w15:restartNumberingAfterBreak="0">
+    <w:nsid w:val="63BC69A3"/>
+    <w:multiLevelType w:val="hybridMultilevel"/>
+    <w:tmpl w:val="839EA7EA"/>
+    <w:lvl w:ilvl="0" w:tplc="04090001">
+      <w:start w:val="1"/>
+      <w:numFmt w:val="bullet"/>
+      <w:lvlText w:val=""/>
+      <w:lvlJc w:val="left"/>
+      <w:pPr>
+        <w:ind w:left="720" w:hanging="360"/>
       </w:pPr>
       <w:rPr>
         <w:rFonts w:ascii="Symbol" w:hAnsi="Symbol" w:hint="default"/>
@@ -2582,7 +5405,7 @@
       <w:lvlText w:val="o"/>
       <w:lvlJc w:val="left"/>
       <w:pPr>
-        <w:ind w:left="1490" w:hanging="360"/>
+        <w:ind w:left="1440" w:hanging="360"/>
       </w:pPr>
       <w:rPr>
         <w:rFonts w:ascii="Courier New" w:hAnsi="Courier New" w:cs="Courier New" w:hint="default"/>
@@ -2594,7 +5417,7 @@
       <w:lvlText w:val=""/>
       <w:lvlJc w:val="left"/>
       <w:pPr>
-        <w:ind w:left="2210" w:hanging="360"/>
+        <w:ind w:left="2160" w:hanging="360"/>
       </w:pPr>
       <w:rPr>
         <w:rFonts w:ascii="Wingdings" w:hAnsi="Wingdings" w:hint="default"/>
@@ -2606,7 +5429,7 @@
       <w:lvlText w:val=""/>
       <w:lvlJc w:val="left"/>
       <w:pPr>
-        <w:ind w:left="2930" w:hanging="360"/>
+        <w:ind w:left="2880" w:hanging="360"/>
       </w:pPr>
       <w:rPr>
         <w:rFonts w:ascii="Symbol" w:hAnsi="Symbol" w:hint="default"/>
@@ -2618,7 +5441,7 @@
       <w:lvlText w:val="o"/>
       <w:lvlJc w:val="left"/>
       <w:pPr>
-        <w:ind w:left="3650" w:hanging="360"/>
+        <w:ind w:left="3600" w:hanging="360"/>
       </w:pPr>
       <w:rPr>
         <w:rFonts w:ascii="Courier New" w:hAnsi="Courier New" w:cs="Courier New" w:hint="default"/>
@@ -2630,7 +5453,7 @@
       <w:lvlText w:val=""/>
       <w:lvlJc w:val="left"/>
       <w:pPr>
-        <w:ind w:left="4370" w:hanging="360"/>
+        <w:ind w:left="4320" w:hanging="360"/>
       </w:pPr>
       <w:rPr>
         <w:rFonts w:ascii="Wingdings" w:hAnsi="Wingdings" w:hint="default"/>
@@ -2642,7 +5465,7 @@
       <w:lvlText w:val=""/>
       <w:lvlJc w:val="left"/>
       <w:pPr>
-        <w:ind w:left="5090" w:hanging="360"/>
+        <w:ind w:left="5040" w:hanging="360"/>
       </w:pPr>
       <w:rPr>
         <w:rFonts w:ascii="Symbol" w:hAnsi="Symbol" w:hint="default"/>
@@ -2654,7 +5477,7 @@
       <w:lvlText w:val="o"/>
       <w:lvlJc w:val="left"/>
       <w:pPr>
-        <w:ind w:left="5810" w:hanging="360"/>
+        <w:ind w:left="5760" w:hanging="360"/>
       </w:pPr>
       <w:rPr>
         <w:rFonts w:ascii="Courier New" w:hAnsi="Courier New" w:cs="Courier New" w:hint="default"/>
@@ -2666,6 +5489,119 @@
       <w:lvlText w:val=""/>
       <w:lvlJc w:val="left"/>
       <w:pPr>
+        <w:ind w:left="6480" w:hanging="360"/>
+      </w:pPr>
+      <w:rPr>
+        <w:rFonts w:ascii="Wingdings" w:hAnsi="Wingdings" w:hint="default"/>
+      </w:rPr>
+    </w:lvl>
+  </w:abstractNum>
+  <w:abstractNum w:abstractNumId="6" w15:restartNumberingAfterBreak="0">
+    <w:nsid w:val="7D742C7E"/>
+    <w:multiLevelType w:val="hybridMultilevel"/>
+    <w:tmpl w:val="387435E4"/>
+    <w:lvl w:ilvl="0" w:tplc="04090001">
+      <w:start w:val="1"/>
+      <w:numFmt w:val="bullet"/>
+      <w:lvlText w:val=""/>
+      <w:lvlJc w:val="left"/>
+      <w:pPr>
+        <w:ind w:left="770" w:hanging="360"/>
+      </w:pPr>
+      <w:rPr>
+        <w:rFonts w:ascii="Symbol" w:hAnsi="Symbol" w:hint="default"/>
+      </w:rPr>
+    </w:lvl>
+    <w:lvl w:ilvl="1" w:tplc="04090003" w:tentative="1">
+      <w:start w:val="1"/>
+      <w:numFmt w:val="bullet"/>
+      <w:lvlText w:val="o"/>
+      <w:lvlJc w:val="left"/>
+      <w:pPr>
+        <w:ind w:left="1490" w:hanging="360"/>
+      </w:pPr>
+      <w:rPr>
+        <w:rFonts w:ascii="Courier New" w:hAnsi="Courier New" w:cs="Courier New" w:hint="default"/>
+      </w:rPr>
+    </w:lvl>
+    <w:lvl w:ilvl="2" w:tplc="04090005" w:tentative="1">
+      <w:start w:val="1"/>
+      <w:numFmt w:val="bullet"/>
+      <w:lvlText w:val=""/>
+      <w:lvlJc w:val="left"/>
+      <w:pPr>
+        <w:ind w:left="2210" w:hanging="360"/>
+      </w:pPr>
+      <w:rPr>
+        <w:rFonts w:ascii="Wingdings" w:hAnsi="Wingdings" w:hint="default"/>
+      </w:rPr>
+    </w:lvl>
+    <w:lvl w:ilvl="3" w:tplc="04090001" w:tentative="1">
+      <w:start w:val="1"/>
+      <w:numFmt w:val="bullet"/>
+      <w:lvlText w:val=""/>
+      <w:lvlJc w:val="left"/>
+      <w:pPr>
+        <w:ind w:left="2930" w:hanging="360"/>
+      </w:pPr>
+      <w:rPr>
+        <w:rFonts w:ascii="Symbol" w:hAnsi="Symbol" w:hint="default"/>
+      </w:rPr>
+    </w:lvl>
+    <w:lvl w:ilvl="4" w:tplc="04090003" w:tentative="1">
+      <w:start w:val="1"/>
+      <w:numFmt w:val="bullet"/>
+      <w:lvlText w:val="o"/>
+      <w:lvlJc w:val="left"/>
+      <w:pPr>
+        <w:ind w:left="3650" w:hanging="360"/>
+      </w:pPr>
+      <w:rPr>
+        <w:rFonts w:ascii="Courier New" w:hAnsi="Courier New" w:cs="Courier New" w:hint="default"/>
+      </w:rPr>
+    </w:lvl>
+    <w:lvl w:ilvl="5" w:tplc="04090005" w:tentative="1">
+      <w:start w:val="1"/>
+      <w:numFmt w:val="bullet"/>
+      <w:lvlText w:val=""/>
+      <w:lvlJc w:val="left"/>
+      <w:pPr>
+        <w:ind w:left="4370" w:hanging="360"/>
+      </w:pPr>
+      <w:rPr>
+        <w:rFonts w:ascii="Wingdings" w:hAnsi="Wingdings" w:hint="default"/>
+      </w:rPr>
+    </w:lvl>
+    <w:lvl w:ilvl="6" w:tplc="04090001" w:tentative="1">
+      <w:start w:val="1"/>
+      <w:numFmt w:val="bullet"/>
+      <w:lvlText w:val=""/>
+      <w:lvlJc w:val="left"/>
+      <w:pPr>
+        <w:ind w:left="5090" w:hanging="360"/>
+      </w:pPr>
+      <w:rPr>
+        <w:rFonts w:ascii="Symbol" w:hAnsi="Symbol" w:hint="default"/>
+      </w:rPr>
+    </w:lvl>
+    <w:lvl w:ilvl="7" w:tplc="04090003" w:tentative="1">
+      <w:start w:val="1"/>
+      <w:numFmt w:val="bullet"/>
+      <w:lvlText w:val="o"/>
+      <w:lvlJc w:val="left"/>
+      <w:pPr>
+        <w:ind w:left="5810" w:hanging="360"/>
+      </w:pPr>
+      <w:rPr>
+        <w:rFonts w:ascii="Courier New" w:hAnsi="Courier New" w:cs="Courier New" w:hint="default"/>
+      </w:rPr>
+    </w:lvl>
+    <w:lvl w:ilvl="8" w:tplc="04090005" w:tentative="1">
+      <w:start w:val="1"/>
+      <w:numFmt w:val="bullet"/>
+      <w:lvlText w:val=""/>
+      <w:lvlJc w:val="left"/>
+      <w:pPr>
         <w:ind w:left="6530" w:hanging="360"/>
       </w:pPr>
       <w:rPr>
@@ -2674,10 +5610,10 @@
     </w:lvl>
   </w:abstractNum>
   <w:num w:numId="1">
-    <w:abstractNumId w:val="4"/>
+    <w:abstractNumId w:val="6"/>
   </w:num>
   <w:num w:numId="2">
-    <w:abstractNumId w:val="3"/>
+    <w:abstractNumId w:val="5"/>
   </w:num>
   <w:num w:numId="3">
     <w:abstractNumId w:val="1"/>
@@ -2687,6 +5623,12 @@
   </w:num>
   <w:num w:numId="5">
     <w:abstractNumId w:val="2"/>
+  </w:num>
+  <w:num w:numId="6">
+    <w:abstractNumId w:val="4"/>
+  </w:num>
+  <w:num w:numId="7">
+    <w:abstractNumId w:val="3"/>
   </w:num>
   <w:numIdMacAtCleanup w:val="5"/>
 </w:numbering>

</xml_diff>